<commit_message>
fix subject name for dyachov labs
</commit_message>
<xml_diff>
--- a/Information/Задания для заочников/Задания для заочников/Lab1/Lab 1.docx
+++ b/Information/Задания для заочников/Задания для заочников/Lab1/Lab 1.docx
@@ -401,8 +401,10 @@
           <w:szCs w:val="28"/>
           <w:lang w:eastAsia="ru-RU"/>
         </w:rPr>
-        <w:t>Информационный технологии</w:t>
-      </w:r>
+        <w:t>Информатика</w:t>
+      </w:r>
+      <w:bookmarkStart w:id="1" w:name="_GoBack"/>
+      <w:bookmarkEnd w:id="1"/>
       <w:r>
         <w:rPr>
           <w:rFonts w:ascii="Times New Roman" w:eastAsia="Times New Roman" w:hAnsi="Times New Roman" w:cs="Times New Roman"/>
@@ -642,27 +644,7 @@
           <w:szCs w:val="28"/>
           <w:lang w:eastAsia="ru-RU"/>
         </w:rPr>
-        <w:t xml:space="preserve">доцент </w:t>
-      </w:r>
-      <w:proofErr w:type="spellStart"/>
-      <w:r>
-        <w:rPr>
-          <w:rFonts w:ascii="Times New Roman" w:eastAsia="Times New Roman" w:hAnsi="Times New Roman" w:cs="Times New Roman"/>
-          <w:sz w:val="28"/>
-          <w:szCs w:val="28"/>
-          <w:lang w:eastAsia="ru-RU"/>
-        </w:rPr>
-        <w:t>кафелры</w:t>
-      </w:r>
-      <w:proofErr w:type="spellEnd"/>
-      <w:r>
-        <w:rPr>
-          <w:rFonts w:ascii="Times New Roman" w:eastAsia="Times New Roman" w:hAnsi="Times New Roman" w:cs="Times New Roman"/>
-          <w:sz w:val="28"/>
-          <w:szCs w:val="28"/>
-          <w:lang w:eastAsia="ru-RU"/>
-        </w:rPr>
-        <w:t xml:space="preserve"> САУ</w:t>
+        <w:t>доцент кафелры САУ</w:t>
       </w:r>
       <w:r>
         <w:tab/>
@@ -871,15 +853,7 @@
         <w:pStyle w:val="a3"/>
       </w:pPr>
       <w:r>
-        <w:t xml:space="preserve">Ссылка на </w:t>
-      </w:r>
-      <w:proofErr w:type="spellStart"/>
-      <w:r>
-        <w:t>репозиторий</w:t>
-      </w:r>
-      <w:proofErr w:type="spellEnd"/>
-      <w:r>
-        <w:t xml:space="preserve"> с выполненным заданием:</w:t>
+        <w:t>Ссылка на репозиторий с выполненным заданием:</w:t>
       </w:r>
     </w:p>
     <w:p>
@@ -896,19 +870,7 @@
           <w:rPr>
             <w:rStyle w:val="a5"/>
           </w:rPr>
-          <w:t>https://github.com/FrCo18/univer/tree/master/Information/%D0%97%D0%B0%D0%B4</w:t>
-        </w:r>
-        <w:r>
-          <w:rPr>
-            <w:rStyle w:val="a5"/>
-          </w:rPr>
-          <w:t>%</w:t>
-        </w:r>
-        <w:r>
-          <w:rPr>
-            <w:rStyle w:val="a5"/>
-          </w:rPr>
-          <w:t>D0%B0%D0%BD%D0%B8%D1%8F%20%D0%B4%D0%BB%D1%8F%20%D0%B7%D0%B0%D0%BE%D1%87%D0%BD%D0%B8%D0%BA%D0%BE%D0%B2/%D0%97%D0%B0%D0%B4%D0%B0%D0%BD%D0%B8%D1%8F%20%D0</w:t>
+          <w:t>https://github.com/FrCo18/univer/tree/master/Information/%D0%97%D0%B0%D0%B4%D0%B0%D0%BD%D0%B8%D1%8F%20%D0%B4%D0%BB%D1%8F%20%D0%B7%D0%B0%D0%BE%D1%87%D0%BD%D0%B8%D0%BA%D0%BE%D0%B2/%D0%97%D0%B0%D0%B4%D0%B0%D0%BD%D0%B8%D1%8F%20%D0</w:t>
         </w:r>
         <w:r>
           <w:rPr>
@@ -923,8 +885,6 @@
       <w:pPr>
         <w:pStyle w:val="a3"/>
       </w:pPr>
-      <w:bookmarkStart w:id="1" w:name="_GoBack"/>
-      <w:bookmarkEnd w:id="1"/>
     </w:p>
     <w:sectPr>
       <w:pgSz w:w="11906" w:h="16838"/>
@@ -1707,14 +1667,12 @@
 </file>
 
 <file path=customXml/item1.xml><?xml version="1.0" encoding="utf-8"?>
-<p:properties xmlns:p="http://schemas.microsoft.com/office/2006/metadata/properties" xmlns:xsi="http://www.w3.org/2001/XMLSchema-instance" xmlns:pc="http://schemas.microsoft.com/office/infopath/2007/PartnerControls">
-  <documentManagement>
-    <TaxCatchAll xmlns="b0b55132-789a-48c5-af8a-81fb08b938d8" xsi:nil="true"/>
-    <lcf76f155ced4ddcb4097134ff3c332f xmlns="e4e5be55-547e-49a7-a035-60279a2f3e1a">
-      <Terms xmlns="http://schemas.microsoft.com/office/infopath/2007/PartnerControls"/>
-    </lcf76f155ced4ddcb4097134ff3c332f>
-  </documentManagement>
-</p:properties>
+<?mso-contentType ?>
+<FormTemplates xmlns="http://schemas.microsoft.com/sharepoint/v3/contenttype/forms">
+  <Display>DocumentLibraryForm</Display>
+  <Edit>DocumentLibraryForm</Edit>
+  <New>DocumentLibraryForm</New>
+</FormTemplates>
 </file>
 
 <file path=customXml/item2.xml><?xml version="1.0" encoding="utf-8"?>
@@ -1887,12 +1845,14 @@
 </file>
 
 <file path=customXml/item3.xml><?xml version="1.0" encoding="utf-8"?>
-<?mso-contentType ?>
-<FormTemplates xmlns="http://schemas.microsoft.com/sharepoint/v3/contenttype/forms">
-  <Display>DocumentLibraryForm</Display>
-  <Edit>DocumentLibraryForm</Edit>
-  <New>DocumentLibraryForm</New>
-</FormTemplates>
+<p:properties xmlns:p="http://schemas.microsoft.com/office/2006/metadata/properties" xmlns:xsi="http://www.w3.org/2001/XMLSchema-instance" xmlns:pc="http://schemas.microsoft.com/office/infopath/2007/PartnerControls">
+  <documentManagement>
+    <TaxCatchAll xmlns="b0b55132-789a-48c5-af8a-81fb08b938d8" xsi:nil="true"/>
+    <lcf76f155ced4ddcb4097134ff3c332f xmlns="e4e5be55-547e-49a7-a035-60279a2f3e1a">
+      <Terms xmlns="http://schemas.microsoft.com/office/infopath/2007/PartnerControls"/>
+    </lcf76f155ced4ddcb4097134ff3c332f>
+  </documentManagement>
+</p:properties>
 </file>
 
 <file path=customXml/item4.xml><?xml version="1.0" encoding="utf-8"?>
@@ -1900,12 +1860,9 @@
 </file>
 
 <file path=customXml/itemProps1.xml><?xml version="1.0" encoding="utf-8"?>
-<ds:datastoreItem xmlns:ds="http://schemas.openxmlformats.org/officeDocument/2006/customXml" ds:itemID="{C231EE34-2B11-4180-9F90-278098085E90}">
+<ds:datastoreItem xmlns:ds="http://schemas.openxmlformats.org/officeDocument/2006/customXml" ds:itemID="{796882C0-EB7A-498B-8C3B-CB5169AA8E70}">
   <ds:schemaRefs>
-    <ds:schemaRef ds:uri="http://schemas.microsoft.com/office/2006/metadata/properties"/>
-    <ds:schemaRef ds:uri="http://schemas.microsoft.com/office/infopath/2007/PartnerControls"/>
-    <ds:schemaRef ds:uri="b0b55132-789a-48c5-af8a-81fb08b938d8"/>
-    <ds:schemaRef ds:uri="e4e5be55-547e-49a7-a035-60279a2f3e1a"/>
+    <ds:schemaRef ds:uri="http://schemas.microsoft.com/sharepoint/v3/contenttype/forms"/>
   </ds:schemaRefs>
 </ds:datastoreItem>
 </file>
@@ -1930,15 +1887,18 @@
 </file>
 
 <file path=customXml/itemProps3.xml><?xml version="1.0" encoding="utf-8"?>
-<ds:datastoreItem xmlns:ds="http://schemas.openxmlformats.org/officeDocument/2006/customXml" ds:itemID="{796882C0-EB7A-498B-8C3B-CB5169AA8E70}">
+<ds:datastoreItem xmlns:ds="http://schemas.openxmlformats.org/officeDocument/2006/customXml" ds:itemID="{C231EE34-2B11-4180-9F90-278098085E90}">
   <ds:schemaRefs>
-    <ds:schemaRef ds:uri="http://schemas.microsoft.com/sharepoint/v3/contenttype/forms"/>
+    <ds:schemaRef ds:uri="http://schemas.microsoft.com/office/2006/metadata/properties"/>
+    <ds:schemaRef ds:uri="http://schemas.microsoft.com/office/infopath/2007/PartnerControls"/>
+    <ds:schemaRef ds:uri="b0b55132-789a-48c5-af8a-81fb08b938d8"/>
+    <ds:schemaRef ds:uri="e4e5be55-547e-49a7-a035-60279a2f3e1a"/>
   </ds:schemaRefs>
 </ds:datastoreItem>
 </file>
 
 <file path=customXml/itemProps4.xml><?xml version="1.0" encoding="utf-8"?>
-<ds:datastoreItem xmlns:ds="http://schemas.openxmlformats.org/officeDocument/2006/customXml" ds:itemID="{539ED8DE-DC8B-45A0-952F-3654E76F169D}">
+<ds:datastoreItem xmlns:ds="http://schemas.openxmlformats.org/officeDocument/2006/customXml" ds:itemID="{D1B9C282-DE73-4694-BB25-A547DCCD62EA}">
   <ds:schemaRefs>
     <ds:schemaRef ds:uri="http://schemas.openxmlformats.org/officeDocument/2006/bibliography"/>
   </ds:schemaRefs>

</xml_diff>

<commit_message>
update lab 1 for information
</commit_message>
<xml_diff>
--- a/Information/Задания для заочников/Задания для заочников/Lab1/Lab 1.docx
+++ b/Information/Задания для заочников/Задания для заочников/Lab1/Lab 1.docx
@@ -403,8 +403,6 @@
         </w:rPr>
         <w:t>Информатика</w:t>
       </w:r>
-      <w:bookmarkStart w:id="1" w:name="_GoBack"/>
-      <w:bookmarkEnd w:id="1"/>
       <w:r>
         <w:rPr>
           <w:rFonts w:ascii="Times New Roman" w:eastAsia="Times New Roman" w:hAnsi="Times New Roman" w:cs="Times New Roman"/>
@@ -644,7 +642,16 @@
           <w:szCs w:val="28"/>
           <w:lang w:eastAsia="ru-RU"/>
         </w:rPr>
-        <w:t>доцент кафелры САУ</w:t>
+        <w:t>доцент кафед</w:t>
+      </w:r>
+      <w:r>
+        <w:rPr>
+          <w:rFonts w:ascii="Times New Roman" w:eastAsia="Times New Roman" w:hAnsi="Times New Roman" w:cs="Times New Roman"/>
+          <w:sz w:val="28"/>
+          <w:szCs w:val="28"/>
+          <w:lang w:eastAsia="ru-RU"/>
+        </w:rPr>
+        <w:t>ры САУ</w:t>
       </w:r>
       <w:r>
         <w:tab/>
@@ -780,21 +787,785 @@
         <w:br w:type="page"/>
       </w:r>
     </w:p>
-    <w:p/>
-    <w:p>
-      <w:pPr>
+    <w:p>
+      <w:pPr>
+        <w:pStyle w:val="a4"/>
+      </w:pPr>
+    </w:p>
+    <w:p>
+      <w:pPr>
+        <w:pStyle w:val="a7"/>
+        <w:ind w:firstLine="0"/>
         <w:jc w:val="center"/>
       </w:pPr>
-      <w:r>
-        <w:rPr>
+      <w:bookmarkStart w:id="1" w:name="_Toc137574400"/>
+      <w:r>
+        <w:t>Содержание</w:t>
+      </w:r>
+      <w:bookmarkEnd w:id="1"/>
+    </w:p>
+    <w:p>
+      <w:pPr>
+        <w:pStyle w:val="11"/>
+        <w:tabs>
+          <w:tab w:val="right" w:leader="dot" w:pos="9911"/>
+        </w:tabs>
+        <w:rPr>
+          <w:rFonts w:ascii="Times New Roman" w:eastAsiaTheme="minorEastAsia" w:hAnsi="Times New Roman" w:cs="Times New Roman"/>
           <w:noProof/>
+          <w:sz w:val="28"/>
+          <w:szCs w:val="28"/>
           <w:lang w:eastAsia="ja-JP"/>
         </w:rPr>
+      </w:pPr>
+      <w:r>
+        <w:rPr>
+          <w:rFonts w:ascii="Times New Roman" w:hAnsi="Times New Roman" w:cs="Times New Roman"/>
+          <w:sz w:val="28"/>
+          <w:szCs w:val="28"/>
+        </w:rPr>
+        <w:fldChar w:fldCharType="begin"/>
+      </w:r>
+      <w:r>
+        <w:rPr>
+          <w:rFonts w:ascii="Times New Roman" w:hAnsi="Times New Roman" w:cs="Times New Roman"/>
+          <w:sz w:val="28"/>
+          <w:szCs w:val="28"/>
+        </w:rPr>
+        <w:instrText xml:space="preserve"> TOC \h \z \t "Свой заголовок;1" </w:instrText>
+      </w:r>
+      <w:r>
+        <w:rPr>
+          <w:rFonts w:ascii="Times New Roman" w:hAnsi="Times New Roman" w:cs="Times New Roman"/>
+          <w:sz w:val="28"/>
+          <w:szCs w:val="28"/>
+        </w:rPr>
+        <w:fldChar w:fldCharType="separate"/>
+      </w:r>
+      <w:hyperlink w:anchor="_Toc137574400" w:history="1">
+        <w:r>
+          <w:rPr>
+            <w:rStyle w:val="a"/>
+            <w:rFonts w:ascii="Times New Roman" w:hAnsi="Times New Roman" w:cs="Times New Roman"/>
+            <w:noProof/>
+            <w:sz w:val="28"/>
+            <w:szCs w:val="28"/>
+          </w:rPr>
+          <w:t>Содержание</w:t>
+        </w:r>
+        <w:bookmarkStart w:id="2" w:name="_GoBack"/>
+        <w:bookmarkEnd w:id="2"/>
+        <w:r>
+          <w:rPr>
+            <w:rFonts w:ascii="Times New Roman" w:hAnsi="Times New Roman" w:cs="Times New Roman"/>
+            <w:noProof/>
+            <w:webHidden/>
+            <w:sz w:val="28"/>
+            <w:szCs w:val="28"/>
+          </w:rPr>
+          <w:tab/>
+        </w:r>
+        <w:r>
+          <w:rPr>
+            <w:rFonts w:ascii="Times New Roman" w:hAnsi="Times New Roman" w:cs="Times New Roman"/>
+            <w:noProof/>
+            <w:webHidden/>
+            <w:sz w:val="28"/>
+            <w:szCs w:val="28"/>
+          </w:rPr>
+          <w:fldChar w:fldCharType="begin"/>
+        </w:r>
+        <w:r>
+          <w:rPr>
+            <w:rFonts w:ascii="Times New Roman" w:hAnsi="Times New Roman" w:cs="Times New Roman"/>
+            <w:noProof/>
+            <w:webHidden/>
+            <w:sz w:val="28"/>
+            <w:szCs w:val="28"/>
+          </w:rPr>
+          <w:instrText xml:space="preserve"> PAGEREF _Toc137574400 \h </w:instrText>
+        </w:r>
+        <w:r>
+          <w:rPr>
+            <w:rFonts w:ascii="Times New Roman" w:hAnsi="Times New Roman" w:cs="Times New Roman"/>
+            <w:noProof/>
+            <w:webHidden/>
+            <w:sz w:val="28"/>
+            <w:szCs w:val="28"/>
+          </w:rPr>
+        </w:r>
+        <w:r>
+          <w:rPr>
+            <w:rFonts w:ascii="Times New Roman" w:hAnsi="Times New Roman" w:cs="Times New Roman"/>
+            <w:noProof/>
+            <w:webHidden/>
+            <w:sz w:val="28"/>
+            <w:szCs w:val="28"/>
+          </w:rPr>
+          <w:fldChar w:fldCharType="separate"/>
+        </w:r>
+        <w:r>
+          <w:rPr>
+            <w:rFonts w:ascii="Times New Roman" w:hAnsi="Times New Roman" w:cs="Times New Roman"/>
+            <w:noProof/>
+            <w:webHidden/>
+            <w:sz w:val="28"/>
+            <w:szCs w:val="28"/>
+          </w:rPr>
+          <w:t>2</w:t>
+        </w:r>
+        <w:r>
+          <w:rPr>
+            <w:rFonts w:ascii="Times New Roman" w:hAnsi="Times New Roman" w:cs="Times New Roman"/>
+            <w:noProof/>
+            <w:webHidden/>
+            <w:sz w:val="28"/>
+            <w:szCs w:val="28"/>
+          </w:rPr>
+          <w:fldChar w:fldCharType="end"/>
+        </w:r>
+      </w:hyperlink>
+    </w:p>
+    <w:p>
+      <w:pPr>
+        <w:pStyle w:val="11"/>
+        <w:tabs>
+          <w:tab w:val="right" w:leader="dot" w:pos="9911"/>
+        </w:tabs>
+        <w:rPr>
+          <w:rFonts w:ascii="Times New Roman" w:eastAsiaTheme="minorEastAsia" w:hAnsi="Times New Roman" w:cs="Times New Roman"/>
+          <w:noProof/>
+          <w:sz w:val="28"/>
+          <w:szCs w:val="28"/>
+          <w:lang w:eastAsia="ja-JP"/>
+        </w:rPr>
+      </w:pPr>
+      <w:hyperlink w:anchor="_Toc137574401" w:history="1">
+        <w:r>
+          <w:rPr>
+            <w:rStyle w:val="a"/>
+            <w:rFonts w:ascii="Times New Roman" w:hAnsi="Times New Roman" w:cs="Times New Roman"/>
+            <w:noProof/>
+            <w:sz w:val="28"/>
+            <w:szCs w:val="28"/>
+          </w:rPr>
+          <w:t>Введение</w:t>
+        </w:r>
+        <w:r>
+          <w:rPr>
+            <w:rFonts w:ascii="Times New Roman" w:hAnsi="Times New Roman" w:cs="Times New Roman"/>
+            <w:noProof/>
+            <w:webHidden/>
+            <w:sz w:val="28"/>
+            <w:szCs w:val="28"/>
+          </w:rPr>
+          <w:tab/>
+        </w:r>
+        <w:r>
+          <w:rPr>
+            <w:rFonts w:ascii="Times New Roman" w:hAnsi="Times New Roman" w:cs="Times New Roman"/>
+            <w:noProof/>
+            <w:webHidden/>
+            <w:sz w:val="28"/>
+            <w:szCs w:val="28"/>
+          </w:rPr>
+          <w:fldChar w:fldCharType="begin"/>
+        </w:r>
+        <w:r>
+          <w:rPr>
+            <w:rFonts w:ascii="Times New Roman" w:hAnsi="Times New Roman" w:cs="Times New Roman"/>
+            <w:noProof/>
+            <w:webHidden/>
+            <w:sz w:val="28"/>
+            <w:szCs w:val="28"/>
+          </w:rPr>
+          <w:instrText xml:space="preserve"> PAGEREF _Toc137574401 \h </w:instrText>
+        </w:r>
+        <w:r>
+          <w:rPr>
+            <w:rFonts w:ascii="Times New Roman" w:hAnsi="Times New Roman" w:cs="Times New Roman"/>
+            <w:noProof/>
+            <w:webHidden/>
+            <w:sz w:val="28"/>
+            <w:szCs w:val="28"/>
+          </w:rPr>
+        </w:r>
+        <w:r>
+          <w:rPr>
+            <w:rFonts w:ascii="Times New Roman" w:hAnsi="Times New Roman" w:cs="Times New Roman"/>
+            <w:noProof/>
+            <w:webHidden/>
+            <w:sz w:val="28"/>
+            <w:szCs w:val="28"/>
+          </w:rPr>
+          <w:fldChar w:fldCharType="separate"/>
+        </w:r>
+        <w:r>
+          <w:rPr>
+            <w:rFonts w:ascii="Times New Roman" w:hAnsi="Times New Roman" w:cs="Times New Roman"/>
+            <w:noProof/>
+            <w:webHidden/>
+            <w:sz w:val="28"/>
+            <w:szCs w:val="28"/>
+          </w:rPr>
+          <w:t>3</w:t>
+        </w:r>
+        <w:r>
+          <w:rPr>
+            <w:rFonts w:ascii="Times New Roman" w:hAnsi="Times New Roman" w:cs="Times New Roman"/>
+            <w:noProof/>
+            <w:webHidden/>
+            <w:sz w:val="28"/>
+            <w:szCs w:val="28"/>
+          </w:rPr>
+          <w:fldChar w:fldCharType="end"/>
+        </w:r>
+      </w:hyperlink>
+    </w:p>
+    <w:p>
+      <w:pPr>
+        <w:pStyle w:val="11"/>
+        <w:tabs>
+          <w:tab w:val="left" w:pos="440"/>
+          <w:tab w:val="right" w:leader="dot" w:pos="9911"/>
+        </w:tabs>
+        <w:rPr>
+          <w:rFonts w:ascii="Times New Roman" w:eastAsiaTheme="minorEastAsia" w:hAnsi="Times New Roman" w:cs="Times New Roman"/>
+          <w:noProof/>
+          <w:sz w:val="28"/>
+          <w:szCs w:val="28"/>
+          <w:lang w:eastAsia="ja-JP"/>
+        </w:rPr>
+      </w:pPr>
+      <w:hyperlink w:anchor="_Toc137574402" w:history="1">
+        <w:r>
+          <w:rPr>
+            <w:rStyle w:val="a"/>
+            <w:rFonts w:ascii="Times New Roman" w:hAnsi="Times New Roman" w:cs="Times New Roman"/>
+            <w:noProof/>
+            <w:sz w:val="28"/>
+            <w:szCs w:val="28"/>
+          </w:rPr>
+          <w:t>1.</w:t>
+        </w:r>
+        <w:r>
+          <w:rPr>
+            <w:rFonts w:ascii="Times New Roman" w:eastAsiaTheme="minorEastAsia" w:hAnsi="Times New Roman" w:cs="Times New Roman"/>
+            <w:noProof/>
+            <w:sz w:val="28"/>
+            <w:szCs w:val="28"/>
+            <w:lang w:eastAsia="ja-JP"/>
+          </w:rPr>
+          <w:tab/>
+        </w:r>
+        <w:r>
+          <w:rPr>
+            <w:rStyle w:val="a"/>
+            <w:rFonts w:ascii="Times New Roman" w:hAnsi="Times New Roman" w:cs="Times New Roman"/>
+            <w:noProof/>
+            <w:sz w:val="28"/>
+            <w:szCs w:val="28"/>
+          </w:rPr>
+          <w:t>Блок схема приложения</w:t>
+        </w:r>
+        <w:r>
+          <w:rPr>
+            <w:rFonts w:ascii="Times New Roman" w:hAnsi="Times New Roman" w:cs="Times New Roman"/>
+            <w:noProof/>
+            <w:webHidden/>
+            <w:sz w:val="28"/>
+            <w:szCs w:val="28"/>
+          </w:rPr>
+          <w:tab/>
+        </w:r>
+        <w:r>
+          <w:rPr>
+            <w:rFonts w:ascii="Times New Roman" w:hAnsi="Times New Roman" w:cs="Times New Roman"/>
+            <w:noProof/>
+            <w:webHidden/>
+            <w:sz w:val="28"/>
+            <w:szCs w:val="28"/>
+          </w:rPr>
+          <w:fldChar w:fldCharType="begin"/>
+        </w:r>
+        <w:r>
+          <w:rPr>
+            <w:rFonts w:ascii="Times New Roman" w:hAnsi="Times New Roman" w:cs="Times New Roman"/>
+            <w:noProof/>
+            <w:webHidden/>
+            <w:sz w:val="28"/>
+            <w:szCs w:val="28"/>
+          </w:rPr>
+          <w:instrText xml:space="preserve"> PAGEREF _Toc137574402 \h </w:instrText>
+        </w:r>
+        <w:r>
+          <w:rPr>
+            <w:rFonts w:ascii="Times New Roman" w:hAnsi="Times New Roman" w:cs="Times New Roman"/>
+            <w:noProof/>
+            <w:webHidden/>
+            <w:sz w:val="28"/>
+            <w:szCs w:val="28"/>
+          </w:rPr>
+        </w:r>
+        <w:r>
+          <w:rPr>
+            <w:rFonts w:ascii="Times New Roman" w:hAnsi="Times New Roman" w:cs="Times New Roman"/>
+            <w:noProof/>
+            <w:webHidden/>
+            <w:sz w:val="28"/>
+            <w:szCs w:val="28"/>
+          </w:rPr>
+          <w:fldChar w:fldCharType="separate"/>
+        </w:r>
+        <w:r>
+          <w:rPr>
+            <w:rFonts w:ascii="Times New Roman" w:hAnsi="Times New Roman" w:cs="Times New Roman"/>
+            <w:noProof/>
+            <w:webHidden/>
+            <w:sz w:val="28"/>
+            <w:szCs w:val="28"/>
+          </w:rPr>
+          <w:t>4</w:t>
+        </w:r>
+        <w:r>
+          <w:rPr>
+            <w:rFonts w:ascii="Times New Roman" w:hAnsi="Times New Roman" w:cs="Times New Roman"/>
+            <w:noProof/>
+            <w:webHidden/>
+            <w:sz w:val="28"/>
+            <w:szCs w:val="28"/>
+          </w:rPr>
+          <w:fldChar w:fldCharType="end"/>
+        </w:r>
+      </w:hyperlink>
+    </w:p>
+    <w:p>
+      <w:pPr>
+        <w:pStyle w:val="11"/>
+        <w:tabs>
+          <w:tab w:val="left" w:pos="440"/>
+          <w:tab w:val="right" w:leader="dot" w:pos="9911"/>
+        </w:tabs>
+        <w:rPr>
+          <w:rFonts w:ascii="Times New Roman" w:eastAsiaTheme="minorEastAsia" w:hAnsi="Times New Roman" w:cs="Times New Roman"/>
+          <w:noProof/>
+          <w:sz w:val="28"/>
+          <w:szCs w:val="28"/>
+          <w:lang w:eastAsia="ja-JP"/>
+        </w:rPr>
+      </w:pPr>
+      <w:hyperlink w:anchor="_Toc137574403" w:history="1">
+        <w:r>
+          <w:rPr>
+            <w:rStyle w:val="a"/>
+            <w:rFonts w:ascii="Times New Roman" w:hAnsi="Times New Roman" w:cs="Times New Roman"/>
+            <w:noProof/>
+            <w:sz w:val="28"/>
+            <w:szCs w:val="28"/>
+          </w:rPr>
+          <w:t>2.</w:t>
+        </w:r>
+        <w:r>
+          <w:rPr>
+            <w:rFonts w:ascii="Times New Roman" w:eastAsiaTheme="minorEastAsia" w:hAnsi="Times New Roman" w:cs="Times New Roman"/>
+            <w:noProof/>
+            <w:sz w:val="28"/>
+            <w:szCs w:val="28"/>
+            <w:lang w:eastAsia="ja-JP"/>
+          </w:rPr>
+          <w:tab/>
+        </w:r>
+        <w:r>
+          <w:rPr>
+            <w:rStyle w:val="a"/>
+            <w:rFonts w:ascii="Times New Roman" w:hAnsi="Times New Roman" w:cs="Times New Roman"/>
+            <w:noProof/>
+            <w:sz w:val="28"/>
+            <w:szCs w:val="28"/>
+          </w:rPr>
+          <w:t>Проверка работы программы</w:t>
+        </w:r>
+        <w:r>
+          <w:rPr>
+            <w:rFonts w:ascii="Times New Roman" w:hAnsi="Times New Roman" w:cs="Times New Roman"/>
+            <w:noProof/>
+            <w:webHidden/>
+            <w:sz w:val="28"/>
+            <w:szCs w:val="28"/>
+          </w:rPr>
+          <w:tab/>
+        </w:r>
+        <w:r>
+          <w:rPr>
+            <w:rFonts w:ascii="Times New Roman" w:hAnsi="Times New Roman" w:cs="Times New Roman"/>
+            <w:noProof/>
+            <w:webHidden/>
+            <w:sz w:val="28"/>
+            <w:szCs w:val="28"/>
+          </w:rPr>
+          <w:fldChar w:fldCharType="begin"/>
+        </w:r>
+        <w:r>
+          <w:rPr>
+            <w:rFonts w:ascii="Times New Roman" w:hAnsi="Times New Roman" w:cs="Times New Roman"/>
+            <w:noProof/>
+            <w:webHidden/>
+            <w:sz w:val="28"/>
+            <w:szCs w:val="28"/>
+          </w:rPr>
+          <w:instrText xml:space="preserve"> PAGEREF _Toc137574403 \h </w:instrText>
+        </w:r>
+        <w:r>
+          <w:rPr>
+            <w:rFonts w:ascii="Times New Roman" w:hAnsi="Times New Roman" w:cs="Times New Roman"/>
+            <w:noProof/>
+            <w:webHidden/>
+            <w:sz w:val="28"/>
+            <w:szCs w:val="28"/>
+          </w:rPr>
+        </w:r>
+        <w:r>
+          <w:rPr>
+            <w:rFonts w:ascii="Times New Roman" w:hAnsi="Times New Roman" w:cs="Times New Roman"/>
+            <w:noProof/>
+            <w:webHidden/>
+            <w:sz w:val="28"/>
+            <w:szCs w:val="28"/>
+          </w:rPr>
+          <w:fldChar w:fldCharType="separate"/>
+        </w:r>
+        <w:r>
+          <w:rPr>
+            <w:rFonts w:ascii="Times New Roman" w:hAnsi="Times New Roman" w:cs="Times New Roman"/>
+            <w:noProof/>
+            <w:webHidden/>
+            <w:sz w:val="28"/>
+            <w:szCs w:val="28"/>
+          </w:rPr>
+          <w:t>5</w:t>
+        </w:r>
+        <w:r>
+          <w:rPr>
+            <w:rFonts w:ascii="Times New Roman" w:hAnsi="Times New Roman" w:cs="Times New Roman"/>
+            <w:noProof/>
+            <w:webHidden/>
+            <w:sz w:val="28"/>
+            <w:szCs w:val="28"/>
+          </w:rPr>
+          <w:fldChar w:fldCharType="end"/>
+        </w:r>
+      </w:hyperlink>
+    </w:p>
+    <w:p>
+      <w:pPr>
+        <w:pStyle w:val="11"/>
+        <w:tabs>
+          <w:tab w:val="left" w:pos="440"/>
+          <w:tab w:val="right" w:leader="dot" w:pos="9911"/>
+        </w:tabs>
+        <w:rPr>
+          <w:rFonts w:ascii="Times New Roman" w:eastAsiaTheme="minorEastAsia" w:hAnsi="Times New Roman" w:cs="Times New Roman"/>
+          <w:noProof/>
+          <w:sz w:val="28"/>
+          <w:szCs w:val="28"/>
+          <w:lang w:eastAsia="ja-JP"/>
+        </w:rPr>
+      </w:pPr>
+      <w:hyperlink w:anchor="_Toc137574404" w:history="1">
+        <w:r>
+          <w:rPr>
+            <w:rStyle w:val="a"/>
+            <w:rFonts w:ascii="Times New Roman" w:hAnsi="Times New Roman" w:cs="Times New Roman"/>
+            <w:noProof/>
+            <w:sz w:val="28"/>
+            <w:szCs w:val="28"/>
+          </w:rPr>
+          <w:t>3.</w:t>
+        </w:r>
+        <w:r>
+          <w:rPr>
+            <w:rFonts w:ascii="Times New Roman" w:eastAsiaTheme="minorEastAsia" w:hAnsi="Times New Roman" w:cs="Times New Roman"/>
+            <w:noProof/>
+            <w:sz w:val="28"/>
+            <w:szCs w:val="28"/>
+            <w:lang w:eastAsia="ja-JP"/>
+          </w:rPr>
+          <w:tab/>
+        </w:r>
+        <w:r>
+          <w:rPr>
+            <w:rStyle w:val="a"/>
+            <w:rFonts w:ascii="Times New Roman" w:hAnsi="Times New Roman" w:cs="Times New Roman"/>
+            <w:noProof/>
+            <w:sz w:val="28"/>
+            <w:szCs w:val="28"/>
+          </w:rPr>
+          <w:t>Листинг программы</w:t>
+        </w:r>
+        <w:r>
+          <w:rPr>
+            <w:rFonts w:ascii="Times New Roman" w:hAnsi="Times New Roman" w:cs="Times New Roman"/>
+            <w:noProof/>
+            <w:webHidden/>
+            <w:sz w:val="28"/>
+            <w:szCs w:val="28"/>
+          </w:rPr>
+          <w:tab/>
+        </w:r>
+        <w:r>
+          <w:rPr>
+            <w:rFonts w:ascii="Times New Roman" w:hAnsi="Times New Roman" w:cs="Times New Roman"/>
+            <w:noProof/>
+            <w:webHidden/>
+            <w:sz w:val="28"/>
+            <w:szCs w:val="28"/>
+          </w:rPr>
+          <w:fldChar w:fldCharType="begin"/>
+        </w:r>
+        <w:r>
+          <w:rPr>
+            <w:rFonts w:ascii="Times New Roman" w:hAnsi="Times New Roman" w:cs="Times New Roman"/>
+            <w:noProof/>
+            <w:webHidden/>
+            <w:sz w:val="28"/>
+            <w:szCs w:val="28"/>
+          </w:rPr>
+          <w:instrText xml:space="preserve"> PAGEREF _Toc137574404 \h </w:instrText>
+        </w:r>
+        <w:r>
+          <w:rPr>
+            <w:rFonts w:ascii="Times New Roman" w:hAnsi="Times New Roman" w:cs="Times New Roman"/>
+            <w:noProof/>
+            <w:webHidden/>
+            <w:sz w:val="28"/>
+            <w:szCs w:val="28"/>
+          </w:rPr>
+        </w:r>
+        <w:r>
+          <w:rPr>
+            <w:rFonts w:ascii="Times New Roman" w:hAnsi="Times New Roman" w:cs="Times New Roman"/>
+            <w:noProof/>
+            <w:webHidden/>
+            <w:sz w:val="28"/>
+            <w:szCs w:val="28"/>
+          </w:rPr>
+          <w:fldChar w:fldCharType="separate"/>
+        </w:r>
+        <w:r>
+          <w:rPr>
+            <w:rFonts w:ascii="Times New Roman" w:hAnsi="Times New Roman" w:cs="Times New Roman"/>
+            <w:noProof/>
+            <w:webHidden/>
+            <w:sz w:val="28"/>
+            <w:szCs w:val="28"/>
+          </w:rPr>
+          <w:t>6</w:t>
+        </w:r>
+        <w:r>
+          <w:rPr>
+            <w:rFonts w:ascii="Times New Roman" w:hAnsi="Times New Roman" w:cs="Times New Roman"/>
+            <w:noProof/>
+            <w:webHidden/>
+            <w:sz w:val="28"/>
+            <w:szCs w:val="28"/>
+          </w:rPr>
+          <w:fldChar w:fldCharType="end"/>
+        </w:r>
+      </w:hyperlink>
+    </w:p>
+    <w:p>
+      <w:pPr>
+        <w:pStyle w:val="11"/>
+        <w:tabs>
+          <w:tab w:val="right" w:leader="dot" w:pos="9911"/>
+        </w:tabs>
+        <w:rPr>
+          <w:rFonts w:ascii="Times New Roman" w:eastAsiaTheme="minorEastAsia" w:hAnsi="Times New Roman" w:cs="Times New Roman"/>
+          <w:noProof/>
+          <w:sz w:val="28"/>
+          <w:szCs w:val="28"/>
+          <w:lang w:eastAsia="ja-JP"/>
+        </w:rPr>
+      </w:pPr>
+      <w:hyperlink w:anchor="_Toc137574405" w:history="1">
+        <w:r>
+          <w:rPr>
+            <w:rStyle w:val="a"/>
+            <w:rFonts w:ascii="Times New Roman" w:hAnsi="Times New Roman" w:cs="Times New Roman"/>
+            <w:noProof/>
+            <w:sz w:val="28"/>
+            <w:szCs w:val="28"/>
+          </w:rPr>
+          <w:t>Заключение</w:t>
+        </w:r>
+        <w:r>
+          <w:rPr>
+            <w:rFonts w:ascii="Times New Roman" w:hAnsi="Times New Roman" w:cs="Times New Roman"/>
+            <w:noProof/>
+            <w:webHidden/>
+            <w:sz w:val="28"/>
+            <w:szCs w:val="28"/>
+          </w:rPr>
+          <w:tab/>
+        </w:r>
+        <w:r>
+          <w:rPr>
+            <w:rFonts w:ascii="Times New Roman" w:hAnsi="Times New Roman" w:cs="Times New Roman"/>
+            <w:noProof/>
+            <w:webHidden/>
+            <w:sz w:val="28"/>
+            <w:szCs w:val="28"/>
+          </w:rPr>
+          <w:fldChar w:fldCharType="begin"/>
+        </w:r>
+        <w:r>
+          <w:rPr>
+            <w:rFonts w:ascii="Times New Roman" w:hAnsi="Times New Roman" w:cs="Times New Roman"/>
+            <w:noProof/>
+            <w:webHidden/>
+            <w:sz w:val="28"/>
+            <w:szCs w:val="28"/>
+          </w:rPr>
+          <w:instrText xml:space="preserve"> PAGEREF _Toc137574405 \h </w:instrText>
+        </w:r>
+        <w:r>
+          <w:rPr>
+            <w:rFonts w:ascii="Times New Roman" w:hAnsi="Times New Roman" w:cs="Times New Roman"/>
+            <w:noProof/>
+            <w:webHidden/>
+            <w:sz w:val="28"/>
+            <w:szCs w:val="28"/>
+          </w:rPr>
+        </w:r>
+        <w:r>
+          <w:rPr>
+            <w:rFonts w:ascii="Times New Roman" w:hAnsi="Times New Roman" w:cs="Times New Roman"/>
+            <w:noProof/>
+            <w:webHidden/>
+            <w:sz w:val="28"/>
+            <w:szCs w:val="28"/>
+          </w:rPr>
+          <w:fldChar w:fldCharType="separate"/>
+        </w:r>
+        <w:r>
+          <w:rPr>
+            <w:rFonts w:ascii="Times New Roman" w:hAnsi="Times New Roman" w:cs="Times New Roman"/>
+            <w:noProof/>
+            <w:webHidden/>
+            <w:sz w:val="28"/>
+            <w:szCs w:val="28"/>
+          </w:rPr>
+          <w:t>7</w:t>
+        </w:r>
+        <w:r>
+          <w:rPr>
+            <w:rFonts w:ascii="Times New Roman" w:hAnsi="Times New Roman" w:cs="Times New Roman"/>
+            <w:noProof/>
+            <w:webHidden/>
+            <w:sz w:val="28"/>
+            <w:szCs w:val="28"/>
+          </w:rPr>
+          <w:fldChar w:fldCharType="end"/>
+        </w:r>
+      </w:hyperlink>
+    </w:p>
+    <w:p>
+      <w:r>
+        <w:rPr>
+          <w:rFonts w:ascii="Times New Roman" w:hAnsi="Times New Roman" w:cs="Times New Roman"/>
+          <w:sz w:val="28"/>
+          <w:szCs w:val="28"/>
+        </w:rPr>
+        <w:fldChar w:fldCharType="end"/>
+      </w:r>
+    </w:p>
+    <w:p>
+      <w:pPr>
+        <w:rPr>
+          <w:rFonts w:ascii="Times New Roman" w:eastAsiaTheme="majorEastAsia" w:hAnsi="Times New Roman" w:cstheme="majorBidi"/>
+          <w:b/>
+          <w:spacing w:val="-10"/>
+          <w:kern w:val="28"/>
+          <w:sz w:val="28"/>
+          <w:szCs w:val="56"/>
+        </w:rPr>
+      </w:pPr>
+      <w:bookmarkStart w:id="3" w:name="_Toc134923366"/>
+      <w:r>
+        <w:br w:type="page"/>
+      </w:r>
+    </w:p>
+    <w:p>
+      <w:pPr>
+        <w:pStyle w:val="a7"/>
+        <w:ind w:left="360" w:firstLine="0"/>
+        <w:jc w:val="center"/>
+      </w:pPr>
+      <w:bookmarkStart w:id="4" w:name="_Toc137574401"/>
+      <w:r>
+        <w:lastRenderedPageBreak/>
+        <w:t>Введение</w:t>
+      </w:r>
+      <w:bookmarkEnd w:id="3"/>
+      <w:bookmarkEnd w:id="4"/>
+    </w:p>
+    <w:p>
+      <w:pPr>
+        <w:pStyle w:val="a4"/>
+      </w:pPr>
+      <w:r>
+        <w:t xml:space="preserve">Цель работы: </w:t>
+      </w:r>
+      <w:r>
+        <w:t xml:space="preserve">знакомство с простейшим алгоритмом вычисления значения выражения по формуле. Написание программы на языке </w:t>
+      </w:r>
+      <w:r>
+        <w:rPr>
+          <w:lang w:val="en-US"/>
+        </w:rPr>
+        <w:t>C</w:t>
+      </w:r>
+      <w:r>
+        <w:t>#</w:t>
+      </w:r>
+      <w:r>
+        <w:t>.</w:t>
+      </w:r>
+    </w:p>
+    <w:p>
+      <w:pPr>
+        <w:pStyle w:val="a4"/>
+      </w:pPr>
+      <w:r>
+        <w:t>Задание: разработать алгоритм вычисления выражения по заданной формуле</w:t>
+      </w:r>
+      <w:r>
+        <w:t xml:space="preserve"> (представленной на рисунке 1)</w:t>
+      </w:r>
+      <w:r>
+        <w:t xml:space="preserve"> для вводимых значений переменных a, b и с. Алгоритм представить в виде блок-схемы и программы для ЭВМ на алгоритмическом языке С#.</w:t>
+      </w:r>
+    </w:p>
+    <w:p>
+      <w:pPr>
+        <w:pStyle w:val="a4"/>
+      </w:pPr>
+    </w:p>
+    <w:p>
+      <w:pPr>
+        <w:pStyle w:val="a4"/>
+        <w:ind w:firstLine="0"/>
+        <w:jc w:val="center"/>
+      </w:pPr>
+      <w:r>
+        <w:rPr>
+          <w:noProof/>
+        </w:rPr>
         <w:drawing>
-          <wp:inline distT="0" distB="0" distL="0" distR="0" wp14:anchorId="35DC65FD" wp14:editId="6C13C0CE">
-            <wp:extent cx="5762482" cy="6067425"/>
-            <wp:effectExtent l="0" t="0" r="0" b="0"/>
-            <wp:docPr id="806493997" name="Рисунок 806493997"/>
+          <wp:inline distT="0" distB="0" distL="0" distR="0" wp14:anchorId="09E094A7" wp14:editId="07B37A1A">
+            <wp:extent cx="1362075" cy="457200"/>
+            <wp:effectExtent l="0" t="0" r="9525" b="0"/>
+            <wp:docPr id="2" name="Рисунок 2"/>
             <wp:cNvGraphicFramePr>
               <a:graphicFrameLocks xmlns:a="http://schemas.openxmlformats.org/drawingml/2006/main" noChangeAspect="1"/>
             </wp:cNvGraphicFramePr>
@@ -802,17 +1573,11 @@
               <a:graphicData uri="http://schemas.openxmlformats.org/drawingml/2006/picture">
                 <pic:pic xmlns:pic="http://schemas.openxmlformats.org/drawingml/2006/picture">
                   <pic:nvPicPr>
-                    <pic:cNvPr id="0" name=""/>
+                    <pic:cNvPr id="1" name=""/>
                     <pic:cNvPicPr/>
                   </pic:nvPicPr>
                   <pic:blipFill>
-                    <a:blip r:embed="rId8">
-                      <a:extLst>
-                        <a:ext uri="{28A0092B-C50C-407E-A947-70E740481C1C}">
-                          <a14:useLocalDpi xmlns:a14="http://schemas.microsoft.com/office/drawing/2010/main" val="0"/>
-                        </a:ext>
-                      </a:extLst>
-                    </a:blip>
+                    <a:blip r:embed="rId9"/>
                     <a:stretch>
                       <a:fillRect/>
                     </a:stretch>
@@ -820,7 +1585,7 @@
                   <pic:spPr>
                     <a:xfrm>
                       <a:off x="0" y="0"/>
-                      <a:ext cx="5762482" cy="6067425"/>
+                      <a:ext cx="1362075" cy="457200"/>
                     </a:xfrm>
                     <a:prstGeom prst="rect">
                       <a:avLst/>
@@ -835,56 +1600,2021 @@
     </w:p>
     <w:p>
       <w:pPr>
-        <w:pStyle w:val="a3"/>
+        <w:pStyle w:val="a4"/>
         <w:ind w:firstLine="0"/>
         <w:jc w:val="center"/>
       </w:pPr>
       <w:r>
-        <w:t>Рисунок 1 - Блок схема приложения</w:t>
-      </w:r>
-    </w:p>
-    <w:p>
-      <w:pPr>
-        <w:jc w:val="both"/>
-      </w:pPr>
-    </w:p>
-    <w:p>
-      <w:pPr>
-        <w:pStyle w:val="a3"/>
-      </w:pPr>
-      <w:r>
-        <w:t>Ссылка на репозиторий с выполненным заданием:</w:t>
-      </w:r>
-    </w:p>
-    <w:p>
-      <w:pPr>
-        <w:pStyle w:val="a3"/>
-      </w:pPr>
-    </w:p>
-    <w:p>
-      <w:pPr>
-        <w:pStyle w:val="a3"/>
-      </w:pPr>
-      <w:hyperlink r:id="rId9" w:history="1">
-        <w:r>
-          <w:rPr>
-            <w:rStyle w:val="a5"/>
-          </w:rPr>
-          <w:t>https://github.com/FrCo18/univer/tree/master/Information/%D0%97%D0%B0%D0%B4%D0%B0%D0%BD%D0%B8%D1%8F%20%D0%B4%D0%BB%D1%8F%20%D0%B7%D0%B0%D0%BE%D1%87%D0%BD%D0%B8%D0%BA%D0%BE%D0%B2/%D0%97%D0%B0%D0%B4%D0%B0%D0%BD%D0%B8%D1%8F%20%D0</w:t>
-        </w:r>
-        <w:r>
-          <w:rPr>
-            <w:rStyle w:val="a5"/>
-          </w:rPr>
-          <w:lastRenderedPageBreak/>
-          <w:t>%B4%D0%BB%D1%8F%20%D0%B7%D0%B0%D0%BE%D1%87%D0%BD%D0%B8%D0%BA%D0%BE%D0%B2/Lab1/Lab1</w:t>
-        </w:r>
-      </w:hyperlink>
-    </w:p>
-    <w:p>
-      <w:pPr>
-        <w:pStyle w:val="a3"/>
-      </w:pPr>
+        <w:t xml:space="preserve">Рисунок 1 </w:t>
+      </w:r>
+      <w:r>
+        <w:softHyphen/>
+        <w:t>– Формула из варианта</w:t>
+      </w:r>
+    </w:p>
+    <w:p>
+      <w:pPr>
+        <w:rPr>
+          <w:rFonts w:ascii="Times New Roman" w:eastAsiaTheme="minorEastAsia" w:hAnsi="Times New Roman"/>
+          <w:sz w:val="28"/>
+          <w:lang w:eastAsia="ja-JP"/>
+        </w:rPr>
+      </w:pPr>
+      <w:r>
+        <w:br w:type="page"/>
+      </w:r>
+    </w:p>
+    <w:p>
+      <w:pPr>
+        <w:pStyle w:val="a7"/>
+        <w:numPr>
+          <w:ilvl w:val="0"/>
+          <w:numId w:val="2"/>
+        </w:numPr>
+      </w:pPr>
+      <w:bookmarkStart w:id="5" w:name="_Toc137574402"/>
+      <w:r>
+        <w:lastRenderedPageBreak/>
+        <w:t>Блок схема</w:t>
+      </w:r>
+      <w:r>
+        <w:t xml:space="preserve"> приложения</w:t>
+      </w:r>
+      <w:bookmarkEnd w:id="5"/>
+    </w:p>
+    <w:p>
+      <w:pPr>
+        <w:pStyle w:val="a4"/>
+      </w:pPr>
+      <w:r>
+        <w:t>Блок схема - это диаграмма, на которой обычно представлен процесс, система или компьютерный алгоритм и которая используется для документирования, планирования, уточнения или визуализации многоэтапного рабочего процесса.</w:t>
+      </w:r>
+    </w:p>
+    <w:p>
+      <w:pPr>
+        <w:pStyle w:val="a7"/>
+        <w:ind w:firstLine="0"/>
+      </w:pPr>
+    </w:p>
+    <w:p/>
+    <w:p/>
+    <w:p>
+      <w:pPr>
+        <w:jc w:val="center"/>
+      </w:pPr>
+      <w:r>
+        <w:rPr>
+          <w:noProof/>
+          <w:lang w:eastAsia="ja-JP"/>
+        </w:rPr>
+        <w:drawing>
+          <wp:inline distT="0" distB="0" distL="0" distR="0" wp14:anchorId="539F4CBD" wp14:editId="255A14DD">
+            <wp:extent cx="4746122" cy="6024245"/>
+            <wp:effectExtent l="0" t="0" r="0" b="0"/>
+            <wp:docPr id="1" name="Рисунок 1" descr="C:\Users\nikit\Downloads\Lab1 Visio.png"/>
+            <wp:cNvGraphicFramePr>
+              <a:graphicFrameLocks xmlns:a="http://schemas.openxmlformats.org/drawingml/2006/main" noChangeAspect="1"/>
+            </wp:cNvGraphicFramePr>
+            <a:graphic xmlns:a="http://schemas.openxmlformats.org/drawingml/2006/main">
+              <a:graphicData uri="http://schemas.openxmlformats.org/drawingml/2006/picture">
+                <pic:pic xmlns:pic="http://schemas.openxmlformats.org/drawingml/2006/picture">
+                  <pic:nvPicPr>
+                    <pic:cNvPr id="0" name="Picture 1" descr="C:\Users\nikit\Downloads\Lab1 Visio.png"/>
+                    <pic:cNvPicPr>
+                      <a:picLocks noChangeAspect="1" noChangeArrowheads="1"/>
+                    </pic:cNvPicPr>
+                  </pic:nvPicPr>
+                  <pic:blipFill>
+                    <a:blip r:embed="rId10" cstate="print">
+                      <a:extLst>
+                        <a:ext uri="{28A0092B-C50C-407E-A947-70E740481C1C}">
+                          <a14:useLocalDpi xmlns:a14="http://schemas.microsoft.com/office/drawing/2010/main" val="0"/>
+                        </a:ext>
+                      </a:extLst>
+                    </a:blip>
+                    <a:srcRect/>
+                    <a:stretch>
+                      <a:fillRect/>
+                    </a:stretch>
+                  </pic:blipFill>
+                  <pic:spPr bwMode="auto">
+                    <a:xfrm>
+                      <a:off x="0" y="0"/>
+                      <a:ext cx="4750027" cy="6029202"/>
+                    </a:xfrm>
+                    <a:prstGeom prst="rect">
+                      <a:avLst/>
+                    </a:prstGeom>
+                    <a:noFill/>
+                    <a:ln>
+                      <a:noFill/>
+                    </a:ln>
+                  </pic:spPr>
+                </pic:pic>
+              </a:graphicData>
+            </a:graphic>
+          </wp:inline>
+        </w:drawing>
+      </w:r>
+    </w:p>
+    <w:p>
+      <w:pPr>
+        <w:pStyle w:val="a4"/>
+        <w:ind w:firstLine="0"/>
+        <w:jc w:val="center"/>
+      </w:pPr>
+      <w:r>
+        <w:t xml:space="preserve">Рисунок </w:t>
+      </w:r>
+      <w:r>
+        <w:t>2</w:t>
+      </w:r>
+      <w:r>
+        <w:t xml:space="preserve"> - Блок схема приложения</w:t>
+      </w:r>
+    </w:p>
+    <w:p>
+      <w:pPr>
+        <w:rPr>
+          <w:rFonts w:ascii="Times New Roman" w:eastAsiaTheme="minorEastAsia" w:hAnsi="Times New Roman"/>
+          <w:sz w:val="28"/>
+          <w:lang w:eastAsia="ja-JP"/>
+        </w:rPr>
+      </w:pPr>
+      <w:r>
+        <w:br w:type="page"/>
+      </w:r>
+    </w:p>
+    <w:p>
+      <w:pPr>
+        <w:pStyle w:val="a7"/>
+        <w:numPr>
+          <w:ilvl w:val="0"/>
+          <w:numId w:val="2"/>
+        </w:numPr>
+      </w:pPr>
+      <w:bookmarkStart w:id="6" w:name="_Toc137574403"/>
+      <w:r>
+        <w:lastRenderedPageBreak/>
+        <w:t xml:space="preserve">Проверка </w:t>
+      </w:r>
+      <w:r>
+        <w:t>работы</w:t>
+      </w:r>
+      <w:r>
+        <w:t xml:space="preserve"> программы</w:t>
+      </w:r>
+      <w:bookmarkEnd w:id="6"/>
+    </w:p>
+    <w:p>
+      <w:pPr>
+        <w:pStyle w:val="a4"/>
+      </w:pPr>
+      <w:r>
+        <w:t xml:space="preserve">Для проверки вычисляемого результата программы было использовано программное обеспечение </w:t>
+      </w:r>
+      <w:r>
+        <w:rPr>
+          <w:lang w:val="en-US"/>
+        </w:rPr>
+        <w:t>Microsoft</w:t>
+      </w:r>
+      <w:r>
+        <w:t xml:space="preserve"> </w:t>
+      </w:r>
+      <w:r>
+        <w:rPr>
+          <w:lang w:val="en-US"/>
+        </w:rPr>
+        <w:t>Office</w:t>
+      </w:r>
+      <w:r>
+        <w:t xml:space="preserve"> </w:t>
+      </w:r>
+      <w:r>
+        <w:rPr>
+          <w:lang w:val="en-US"/>
+        </w:rPr>
+        <w:t>Excel</w:t>
+      </w:r>
+      <w:r>
+        <w:t xml:space="preserve">. </w:t>
+      </w:r>
+      <w:r>
+        <w:t>В данную систему была введена формула, соответствующая выполняемому варианту.</w:t>
+      </w:r>
+    </w:p>
+    <w:p>
+      <w:pPr>
+        <w:pStyle w:val="a4"/>
+      </w:pPr>
+      <w:r>
+        <w:t xml:space="preserve">Результаты подсчёта результатов с ранее выбранными числами представлены на рисунках 3 и </w:t>
+      </w:r>
+      <w:r>
+        <w:t>4.</w:t>
+      </w:r>
+    </w:p>
+    <w:p>
+      <w:pPr>
+        <w:pStyle w:val="a4"/>
+      </w:pPr>
+    </w:p>
+    <w:p>
+      <w:pPr>
+        <w:pStyle w:val="a4"/>
+        <w:ind w:firstLine="0"/>
+        <w:jc w:val="center"/>
+      </w:pPr>
+      <w:r>
+        <w:rPr>
+          <w:noProof/>
+        </w:rPr>
+        <w:drawing>
+          <wp:inline distT="0" distB="0" distL="0" distR="0" wp14:anchorId="7726AE55" wp14:editId="73128324">
+            <wp:extent cx="4162425" cy="1627639"/>
+            <wp:effectExtent l="0" t="0" r="0" b="0"/>
+            <wp:docPr id="3" name="Рисунок 3"/>
+            <wp:cNvGraphicFramePr>
+              <a:graphicFrameLocks xmlns:a="http://schemas.openxmlformats.org/drawingml/2006/main" noChangeAspect="1"/>
+            </wp:cNvGraphicFramePr>
+            <a:graphic xmlns:a="http://schemas.openxmlformats.org/drawingml/2006/main">
+              <a:graphicData uri="http://schemas.openxmlformats.org/drawingml/2006/picture">
+                <pic:pic xmlns:pic="http://schemas.openxmlformats.org/drawingml/2006/picture">
+                  <pic:nvPicPr>
+                    <pic:cNvPr id="1" name=""/>
+                    <pic:cNvPicPr/>
+                  </pic:nvPicPr>
+                  <pic:blipFill rotWithShape="1">
+                    <a:blip r:embed="rId11"/>
+                    <a:srcRect r="66284"/>
+                    <a:stretch/>
+                  </pic:blipFill>
+                  <pic:spPr bwMode="auto">
+                    <a:xfrm>
+                      <a:off x="0" y="0"/>
+                      <a:ext cx="4213484" cy="1647605"/>
+                    </a:xfrm>
+                    <a:prstGeom prst="rect">
+                      <a:avLst/>
+                    </a:prstGeom>
+                    <a:ln>
+                      <a:noFill/>
+                    </a:ln>
+                    <a:extLst>
+                      <a:ext uri="{53640926-AAD7-44D8-BBD7-CCE9431645EC}">
+                        <a14:shadowObscured xmlns:a14="http://schemas.microsoft.com/office/drawing/2010/main"/>
+                      </a:ext>
+                    </a:extLst>
+                  </pic:spPr>
+                </pic:pic>
+              </a:graphicData>
+            </a:graphic>
+          </wp:inline>
+        </w:drawing>
+      </w:r>
+    </w:p>
+    <w:p>
+      <w:pPr>
+        <w:pStyle w:val="a4"/>
+        <w:ind w:firstLine="0"/>
+        <w:jc w:val="center"/>
+      </w:pPr>
+      <w:r>
+        <w:t xml:space="preserve">Рисунок 3 – </w:t>
+      </w:r>
+      <w:r>
+        <w:t>Результат работы программы</w:t>
+      </w:r>
+    </w:p>
+    <w:p>
+      <w:pPr>
+        <w:pStyle w:val="a4"/>
+        <w:ind w:firstLine="0"/>
+        <w:jc w:val="center"/>
+      </w:pPr>
+    </w:p>
+    <w:p>
+      <w:pPr>
+        <w:pStyle w:val="a4"/>
+        <w:ind w:firstLine="0"/>
+        <w:jc w:val="center"/>
+      </w:pPr>
+      <w:r>
+        <w:rPr>
+          <w:noProof/>
+        </w:rPr>
+        <w:drawing>
+          <wp:inline distT="0" distB="0" distL="0" distR="0" wp14:anchorId="1C348244" wp14:editId="257629DF">
+            <wp:extent cx="5553075" cy="1076325"/>
+            <wp:effectExtent l="0" t="0" r="9525" b="9525"/>
+            <wp:docPr id="4" name="Рисунок 4"/>
+            <wp:cNvGraphicFramePr>
+              <a:graphicFrameLocks xmlns:a="http://schemas.openxmlformats.org/drawingml/2006/main" noChangeAspect="1"/>
+            </wp:cNvGraphicFramePr>
+            <a:graphic xmlns:a="http://schemas.openxmlformats.org/drawingml/2006/main">
+              <a:graphicData uri="http://schemas.openxmlformats.org/drawingml/2006/picture">
+                <pic:pic xmlns:pic="http://schemas.openxmlformats.org/drawingml/2006/picture">
+                  <pic:nvPicPr>
+                    <pic:cNvPr id="1" name=""/>
+                    <pic:cNvPicPr/>
+                  </pic:nvPicPr>
+                  <pic:blipFill>
+                    <a:blip r:embed="rId12"/>
+                    <a:stretch>
+                      <a:fillRect/>
+                    </a:stretch>
+                  </pic:blipFill>
+                  <pic:spPr>
+                    <a:xfrm>
+                      <a:off x="0" y="0"/>
+                      <a:ext cx="5553075" cy="1076325"/>
+                    </a:xfrm>
+                    <a:prstGeom prst="rect">
+                      <a:avLst/>
+                    </a:prstGeom>
+                  </pic:spPr>
+                </pic:pic>
+              </a:graphicData>
+            </a:graphic>
+          </wp:inline>
+        </w:drawing>
+      </w:r>
+    </w:p>
+    <w:p>
+      <w:pPr>
+        <w:pStyle w:val="a4"/>
+        <w:ind w:firstLine="0"/>
+        <w:jc w:val="center"/>
+        <w:rPr>
+          <w:lang w:val="en-US"/>
+        </w:rPr>
+      </w:pPr>
+      <w:r>
+        <w:t xml:space="preserve">Рисунок 4 – Результат расчётов в </w:t>
+      </w:r>
+      <w:r>
+        <w:rPr>
+          <w:lang w:val="en-US"/>
+        </w:rPr>
+        <w:t>Excel</w:t>
+      </w:r>
+    </w:p>
+    <w:p>
+      <w:pPr>
+        <w:pStyle w:val="a4"/>
+      </w:pPr>
+      <w:r>
+        <w:br w:type="page"/>
+      </w:r>
+    </w:p>
+    <w:p>
+      <w:pPr>
+        <w:pStyle w:val="a7"/>
+        <w:numPr>
+          <w:ilvl w:val="0"/>
+          <w:numId w:val="2"/>
+        </w:numPr>
+      </w:pPr>
+      <w:bookmarkStart w:id="7" w:name="_Toc137574404"/>
+      <w:r>
+        <w:lastRenderedPageBreak/>
+        <w:t>Листинг программы</w:t>
+      </w:r>
+      <w:bookmarkEnd w:id="7"/>
+    </w:p>
+    <w:p>
+      <w:pPr>
+        <w:pStyle w:val="a4"/>
+      </w:pPr>
+    </w:p>
+    <w:p>
+      <w:pPr>
+        <w:autoSpaceDE w:val="0"/>
+        <w:autoSpaceDN w:val="0"/>
+        <w:adjustRightInd w:val="0"/>
+        <w:spacing w:after="0" w:line="240" w:lineRule="auto"/>
+        <w:rPr>
+          <w:rFonts w:ascii="Times New Roman" w:hAnsi="Times New Roman" w:cs="Times New Roman"/>
+          <w:color w:val="000000" w:themeColor="text1"/>
+          <w:sz w:val="24"/>
+          <w:szCs w:val="24"/>
+        </w:rPr>
+      </w:pPr>
+      <w:r>
+        <w:rPr>
+          <w:rFonts w:ascii="Times New Roman" w:hAnsi="Times New Roman" w:cs="Times New Roman"/>
+          <w:color w:val="000000" w:themeColor="text1"/>
+          <w:sz w:val="24"/>
+          <w:szCs w:val="24"/>
+          <w:lang w:val="en-US"/>
+        </w:rPr>
+        <w:t>class</w:t>
+      </w:r>
+      <w:r>
+        <w:rPr>
+          <w:rFonts w:ascii="Times New Roman" w:hAnsi="Times New Roman" w:cs="Times New Roman"/>
+          <w:color w:val="000000" w:themeColor="text1"/>
+          <w:sz w:val="24"/>
+          <w:szCs w:val="24"/>
+        </w:rPr>
+        <w:t xml:space="preserve"> </w:t>
+      </w:r>
+      <w:r>
+        <w:rPr>
+          <w:rFonts w:ascii="Times New Roman" w:hAnsi="Times New Roman" w:cs="Times New Roman"/>
+          <w:color w:val="000000" w:themeColor="text1"/>
+          <w:sz w:val="24"/>
+          <w:szCs w:val="24"/>
+          <w:lang w:val="en-US"/>
+        </w:rPr>
+        <w:t>Program</w:t>
+      </w:r>
+    </w:p>
+    <w:p>
+      <w:pPr>
+        <w:autoSpaceDE w:val="0"/>
+        <w:autoSpaceDN w:val="0"/>
+        <w:adjustRightInd w:val="0"/>
+        <w:spacing w:after="0" w:line="240" w:lineRule="auto"/>
+        <w:rPr>
+          <w:rFonts w:ascii="Times New Roman" w:hAnsi="Times New Roman" w:cs="Times New Roman"/>
+          <w:color w:val="000000" w:themeColor="text1"/>
+          <w:sz w:val="24"/>
+          <w:szCs w:val="24"/>
+        </w:rPr>
+      </w:pPr>
+      <w:r>
+        <w:rPr>
+          <w:rFonts w:ascii="Times New Roman" w:hAnsi="Times New Roman" w:cs="Times New Roman"/>
+          <w:color w:val="000000" w:themeColor="text1"/>
+          <w:sz w:val="24"/>
+          <w:szCs w:val="24"/>
+        </w:rPr>
+        <w:t>{</w:t>
+      </w:r>
+    </w:p>
+    <w:p>
+      <w:pPr>
+        <w:autoSpaceDE w:val="0"/>
+        <w:autoSpaceDN w:val="0"/>
+        <w:adjustRightInd w:val="0"/>
+        <w:spacing w:after="0" w:line="240" w:lineRule="auto"/>
+        <w:rPr>
+          <w:rFonts w:ascii="Times New Roman" w:hAnsi="Times New Roman" w:cs="Times New Roman"/>
+          <w:color w:val="000000" w:themeColor="text1"/>
+          <w:sz w:val="24"/>
+          <w:szCs w:val="24"/>
+        </w:rPr>
+      </w:pPr>
+      <w:r>
+        <w:rPr>
+          <w:rFonts w:ascii="Times New Roman" w:hAnsi="Times New Roman" w:cs="Times New Roman"/>
+          <w:color w:val="000000" w:themeColor="text1"/>
+          <w:sz w:val="24"/>
+          <w:szCs w:val="24"/>
+        </w:rPr>
+        <w:t xml:space="preserve">    </w:t>
+      </w:r>
+      <w:r>
+        <w:rPr>
+          <w:rFonts w:ascii="Times New Roman" w:hAnsi="Times New Roman" w:cs="Times New Roman"/>
+          <w:color w:val="000000" w:themeColor="text1"/>
+          <w:sz w:val="24"/>
+          <w:szCs w:val="24"/>
+          <w:lang w:val="en-US"/>
+        </w:rPr>
+        <w:t>public</w:t>
+      </w:r>
+      <w:r>
+        <w:rPr>
+          <w:rFonts w:ascii="Times New Roman" w:hAnsi="Times New Roman" w:cs="Times New Roman"/>
+          <w:color w:val="000000" w:themeColor="text1"/>
+          <w:sz w:val="24"/>
+          <w:szCs w:val="24"/>
+        </w:rPr>
+        <w:t xml:space="preserve"> </w:t>
+      </w:r>
+      <w:r>
+        <w:rPr>
+          <w:rFonts w:ascii="Times New Roman" w:hAnsi="Times New Roman" w:cs="Times New Roman"/>
+          <w:color w:val="000000" w:themeColor="text1"/>
+          <w:sz w:val="24"/>
+          <w:szCs w:val="24"/>
+          <w:lang w:val="en-US"/>
+        </w:rPr>
+        <w:t>static</w:t>
+      </w:r>
+      <w:r>
+        <w:rPr>
+          <w:rFonts w:ascii="Times New Roman" w:hAnsi="Times New Roman" w:cs="Times New Roman"/>
+          <w:color w:val="000000" w:themeColor="text1"/>
+          <w:sz w:val="24"/>
+          <w:szCs w:val="24"/>
+        </w:rPr>
+        <w:t xml:space="preserve"> </w:t>
+      </w:r>
+      <w:r>
+        <w:rPr>
+          <w:rFonts w:ascii="Times New Roman" w:hAnsi="Times New Roman" w:cs="Times New Roman"/>
+          <w:color w:val="000000" w:themeColor="text1"/>
+          <w:sz w:val="24"/>
+          <w:szCs w:val="24"/>
+          <w:lang w:val="en-US"/>
+        </w:rPr>
+        <w:t>void</w:t>
+      </w:r>
+      <w:r>
+        <w:rPr>
+          <w:rFonts w:ascii="Times New Roman" w:hAnsi="Times New Roman" w:cs="Times New Roman"/>
+          <w:color w:val="000000" w:themeColor="text1"/>
+          <w:sz w:val="24"/>
+          <w:szCs w:val="24"/>
+        </w:rPr>
+        <w:t xml:space="preserve"> </w:t>
+      </w:r>
+      <w:r>
+        <w:rPr>
+          <w:rFonts w:ascii="Times New Roman" w:hAnsi="Times New Roman" w:cs="Times New Roman"/>
+          <w:color w:val="000000" w:themeColor="text1"/>
+          <w:sz w:val="24"/>
+          <w:szCs w:val="24"/>
+          <w:lang w:val="en-US"/>
+        </w:rPr>
+        <w:t>Main</w:t>
+      </w:r>
+      <w:r>
+        <w:rPr>
+          <w:rFonts w:ascii="Times New Roman" w:hAnsi="Times New Roman" w:cs="Times New Roman"/>
+          <w:color w:val="000000" w:themeColor="text1"/>
+          <w:sz w:val="24"/>
+          <w:szCs w:val="24"/>
+        </w:rPr>
+        <w:t>(</w:t>
+      </w:r>
+      <w:proofErr w:type="gramStart"/>
+      <w:r>
+        <w:rPr>
+          <w:rFonts w:ascii="Times New Roman" w:hAnsi="Times New Roman" w:cs="Times New Roman"/>
+          <w:color w:val="000000" w:themeColor="text1"/>
+          <w:sz w:val="24"/>
+          <w:szCs w:val="24"/>
+          <w:lang w:val="en-US"/>
+        </w:rPr>
+        <w:t>string</w:t>
+      </w:r>
+      <w:r>
+        <w:rPr>
+          <w:rFonts w:ascii="Times New Roman" w:hAnsi="Times New Roman" w:cs="Times New Roman"/>
+          <w:color w:val="000000" w:themeColor="text1"/>
+          <w:sz w:val="24"/>
+          <w:szCs w:val="24"/>
+        </w:rPr>
+        <w:t>[</w:t>
+      </w:r>
+      <w:proofErr w:type="gramEnd"/>
+      <w:r>
+        <w:rPr>
+          <w:rFonts w:ascii="Times New Roman" w:hAnsi="Times New Roman" w:cs="Times New Roman"/>
+          <w:color w:val="000000" w:themeColor="text1"/>
+          <w:sz w:val="24"/>
+          <w:szCs w:val="24"/>
+        </w:rPr>
+        <w:t xml:space="preserve">] </w:t>
+      </w:r>
+      <w:proofErr w:type="spellStart"/>
+      <w:r>
+        <w:rPr>
+          <w:rFonts w:ascii="Times New Roman" w:hAnsi="Times New Roman" w:cs="Times New Roman"/>
+          <w:color w:val="000000" w:themeColor="text1"/>
+          <w:sz w:val="24"/>
+          <w:szCs w:val="24"/>
+          <w:lang w:val="en-US"/>
+        </w:rPr>
+        <w:t>args</w:t>
+      </w:r>
+      <w:proofErr w:type="spellEnd"/>
+      <w:r>
+        <w:rPr>
+          <w:rFonts w:ascii="Times New Roman" w:hAnsi="Times New Roman" w:cs="Times New Roman"/>
+          <w:color w:val="000000" w:themeColor="text1"/>
+          <w:sz w:val="24"/>
+          <w:szCs w:val="24"/>
+        </w:rPr>
+        <w:t>)</w:t>
+      </w:r>
+    </w:p>
+    <w:p>
+      <w:pPr>
+        <w:autoSpaceDE w:val="0"/>
+        <w:autoSpaceDN w:val="0"/>
+        <w:adjustRightInd w:val="0"/>
+        <w:spacing w:after="0" w:line="240" w:lineRule="auto"/>
+        <w:rPr>
+          <w:rFonts w:ascii="Times New Roman" w:hAnsi="Times New Roman" w:cs="Times New Roman"/>
+          <w:color w:val="000000" w:themeColor="text1"/>
+          <w:sz w:val="24"/>
+          <w:szCs w:val="24"/>
+        </w:rPr>
+      </w:pPr>
+      <w:r>
+        <w:rPr>
+          <w:rFonts w:ascii="Times New Roman" w:hAnsi="Times New Roman" w:cs="Times New Roman"/>
+          <w:color w:val="000000" w:themeColor="text1"/>
+          <w:sz w:val="24"/>
+          <w:szCs w:val="24"/>
+        </w:rPr>
+        <w:t xml:space="preserve">    {</w:t>
+      </w:r>
+    </w:p>
+    <w:p>
+      <w:pPr>
+        <w:autoSpaceDE w:val="0"/>
+        <w:autoSpaceDN w:val="0"/>
+        <w:adjustRightInd w:val="0"/>
+        <w:spacing w:after="0" w:line="240" w:lineRule="auto"/>
+        <w:rPr>
+          <w:rFonts w:ascii="Times New Roman" w:hAnsi="Times New Roman" w:cs="Times New Roman"/>
+          <w:color w:val="000000" w:themeColor="text1"/>
+          <w:sz w:val="24"/>
+          <w:szCs w:val="24"/>
+          <w:lang w:val="en-US"/>
+        </w:rPr>
+      </w:pPr>
+      <w:r>
+        <w:rPr>
+          <w:rFonts w:ascii="Times New Roman" w:hAnsi="Times New Roman" w:cs="Times New Roman"/>
+          <w:color w:val="000000" w:themeColor="text1"/>
+          <w:sz w:val="24"/>
+          <w:szCs w:val="24"/>
+        </w:rPr>
+        <w:t xml:space="preserve">        </w:t>
+      </w:r>
+      <w:r>
+        <w:rPr>
+          <w:rFonts w:ascii="Times New Roman" w:hAnsi="Times New Roman" w:cs="Times New Roman"/>
+          <w:color w:val="000000" w:themeColor="text1"/>
+          <w:sz w:val="24"/>
+          <w:szCs w:val="24"/>
+          <w:lang w:val="en-US"/>
+        </w:rPr>
+        <w:t>Console</w:t>
+      </w:r>
+      <w:r>
+        <w:rPr>
+          <w:rFonts w:ascii="Times New Roman" w:hAnsi="Times New Roman" w:cs="Times New Roman"/>
+          <w:color w:val="000000" w:themeColor="text1"/>
+          <w:sz w:val="24"/>
+          <w:szCs w:val="24"/>
+        </w:rPr>
+        <w:t>.</w:t>
+      </w:r>
+      <w:proofErr w:type="spellStart"/>
+      <w:r>
+        <w:rPr>
+          <w:rFonts w:ascii="Times New Roman" w:hAnsi="Times New Roman" w:cs="Times New Roman"/>
+          <w:color w:val="000000" w:themeColor="text1"/>
+          <w:sz w:val="24"/>
+          <w:szCs w:val="24"/>
+          <w:lang w:val="en-US"/>
+        </w:rPr>
+        <w:t>WriteLine</w:t>
+      </w:r>
+      <w:proofErr w:type="spellEnd"/>
+      <w:r>
+        <w:rPr>
+          <w:rFonts w:ascii="Times New Roman" w:hAnsi="Times New Roman" w:cs="Times New Roman"/>
+          <w:color w:val="000000" w:themeColor="text1"/>
+          <w:sz w:val="24"/>
+          <w:szCs w:val="24"/>
+        </w:rPr>
+        <w:t>("</w:t>
+      </w:r>
+      <w:r>
+        <w:rPr>
+          <w:rFonts w:ascii="Times New Roman" w:hAnsi="Times New Roman" w:cs="Times New Roman"/>
+          <w:color w:val="000000" w:themeColor="text1"/>
+          <w:sz w:val="24"/>
+          <w:szCs w:val="24"/>
+          <w:lang w:val="en-US"/>
+        </w:rPr>
+        <w:t>Input 3 double numbers:");</w:t>
+      </w:r>
+    </w:p>
+    <w:p>
+      <w:pPr>
+        <w:autoSpaceDE w:val="0"/>
+        <w:autoSpaceDN w:val="0"/>
+        <w:adjustRightInd w:val="0"/>
+        <w:spacing w:after="0" w:line="240" w:lineRule="auto"/>
+        <w:rPr>
+          <w:rFonts w:ascii="Times New Roman" w:hAnsi="Times New Roman" w:cs="Times New Roman"/>
+          <w:color w:val="000000" w:themeColor="text1"/>
+          <w:sz w:val="24"/>
+          <w:szCs w:val="24"/>
+          <w:lang w:val="en-US"/>
+        </w:rPr>
+      </w:pPr>
+      <w:r>
+        <w:rPr>
+          <w:rFonts w:ascii="Times New Roman" w:hAnsi="Times New Roman" w:cs="Times New Roman"/>
+          <w:color w:val="000000" w:themeColor="text1"/>
+          <w:sz w:val="24"/>
+          <w:szCs w:val="24"/>
+          <w:lang w:val="en-US"/>
+        </w:rPr>
+        <w:t xml:space="preserve">        double a = </w:t>
+      </w:r>
+      <w:proofErr w:type="spellStart"/>
+      <w:proofErr w:type="gramStart"/>
+      <w:r>
+        <w:rPr>
+          <w:rFonts w:ascii="Times New Roman" w:hAnsi="Times New Roman" w:cs="Times New Roman"/>
+          <w:color w:val="000000" w:themeColor="text1"/>
+          <w:sz w:val="24"/>
+          <w:szCs w:val="24"/>
+          <w:lang w:val="en-US"/>
+        </w:rPr>
+        <w:t>getVarFromInput</w:t>
+      </w:r>
+      <w:proofErr w:type="spellEnd"/>
+      <w:r>
+        <w:rPr>
+          <w:rFonts w:ascii="Times New Roman" w:hAnsi="Times New Roman" w:cs="Times New Roman"/>
+          <w:color w:val="000000" w:themeColor="text1"/>
+          <w:sz w:val="24"/>
+          <w:szCs w:val="24"/>
+          <w:lang w:val="en-US"/>
+        </w:rPr>
+        <w:t>(</w:t>
+      </w:r>
+      <w:proofErr w:type="gramEnd"/>
+      <w:r>
+        <w:rPr>
+          <w:rFonts w:ascii="Times New Roman" w:hAnsi="Times New Roman" w:cs="Times New Roman"/>
+          <w:color w:val="000000" w:themeColor="text1"/>
+          <w:sz w:val="24"/>
+          <w:szCs w:val="24"/>
+          <w:lang w:val="en-US"/>
+        </w:rPr>
+        <w:t>);</w:t>
+      </w:r>
+    </w:p>
+    <w:p>
+      <w:pPr>
+        <w:autoSpaceDE w:val="0"/>
+        <w:autoSpaceDN w:val="0"/>
+        <w:adjustRightInd w:val="0"/>
+        <w:spacing w:after="0" w:line="240" w:lineRule="auto"/>
+        <w:rPr>
+          <w:rFonts w:ascii="Times New Roman" w:hAnsi="Times New Roman" w:cs="Times New Roman"/>
+          <w:color w:val="000000" w:themeColor="text1"/>
+          <w:sz w:val="24"/>
+          <w:szCs w:val="24"/>
+          <w:lang w:val="en-US"/>
+        </w:rPr>
+      </w:pPr>
+      <w:r>
+        <w:rPr>
+          <w:rFonts w:ascii="Times New Roman" w:hAnsi="Times New Roman" w:cs="Times New Roman"/>
+          <w:color w:val="000000" w:themeColor="text1"/>
+          <w:sz w:val="24"/>
+          <w:szCs w:val="24"/>
+          <w:lang w:val="en-US"/>
+        </w:rPr>
+        <w:t xml:space="preserve">        double b = </w:t>
+      </w:r>
+      <w:proofErr w:type="spellStart"/>
+      <w:proofErr w:type="gramStart"/>
+      <w:r>
+        <w:rPr>
+          <w:rFonts w:ascii="Times New Roman" w:hAnsi="Times New Roman" w:cs="Times New Roman"/>
+          <w:color w:val="000000" w:themeColor="text1"/>
+          <w:sz w:val="24"/>
+          <w:szCs w:val="24"/>
+          <w:lang w:val="en-US"/>
+        </w:rPr>
+        <w:t>getVarFromInput</w:t>
+      </w:r>
+      <w:proofErr w:type="spellEnd"/>
+      <w:r>
+        <w:rPr>
+          <w:rFonts w:ascii="Times New Roman" w:hAnsi="Times New Roman" w:cs="Times New Roman"/>
+          <w:color w:val="000000" w:themeColor="text1"/>
+          <w:sz w:val="24"/>
+          <w:szCs w:val="24"/>
+          <w:lang w:val="en-US"/>
+        </w:rPr>
+        <w:t>(</w:t>
+      </w:r>
+      <w:proofErr w:type="gramEnd"/>
+      <w:r>
+        <w:rPr>
+          <w:rFonts w:ascii="Times New Roman" w:hAnsi="Times New Roman" w:cs="Times New Roman"/>
+          <w:color w:val="000000" w:themeColor="text1"/>
+          <w:sz w:val="24"/>
+          <w:szCs w:val="24"/>
+          <w:lang w:val="en-US"/>
+        </w:rPr>
+        <w:t>);</w:t>
+      </w:r>
+    </w:p>
+    <w:p>
+      <w:pPr>
+        <w:autoSpaceDE w:val="0"/>
+        <w:autoSpaceDN w:val="0"/>
+        <w:adjustRightInd w:val="0"/>
+        <w:spacing w:after="0" w:line="240" w:lineRule="auto"/>
+        <w:rPr>
+          <w:rFonts w:ascii="Times New Roman" w:hAnsi="Times New Roman" w:cs="Times New Roman"/>
+          <w:color w:val="000000" w:themeColor="text1"/>
+          <w:sz w:val="24"/>
+          <w:szCs w:val="24"/>
+          <w:lang w:val="en-US"/>
+        </w:rPr>
+      </w:pPr>
+      <w:r>
+        <w:rPr>
+          <w:rFonts w:ascii="Times New Roman" w:hAnsi="Times New Roman" w:cs="Times New Roman"/>
+          <w:color w:val="000000" w:themeColor="text1"/>
+          <w:sz w:val="24"/>
+          <w:szCs w:val="24"/>
+          <w:lang w:val="en-US"/>
+        </w:rPr>
+        <w:t xml:space="preserve">        double c = </w:t>
+      </w:r>
+      <w:proofErr w:type="spellStart"/>
+      <w:proofErr w:type="gramStart"/>
+      <w:r>
+        <w:rPr>
+          <w:rFonts w:ascii="Times New Roman" w:hAnsi="Times New Roman" w:cs="Times New Roman"/>
+          <w:color w:val="000000" w:themeColor="text1"/>
+          <w:sz w:val="24"/>
+          <w:szCs w:val="24"/>
+          <w:lang w:val="en-US"/>
+        </w:rPr>
+        <w:t>getVarFromInput</w:t>
+      </w:r>
+      <w:proofErr w:type="spellEnd"/>
+      <w:r>
+        <w:rPr>
+          <w:rFonts w:ascii="Times New Roman" w:hAnsi="Times New Roman" w:cs="Times New Roman"/>
+          <w:color w:val="000000" w:themeColor="text1"/>
+          <w:sz w:val="24"/>
+          <w:szCs w:val="24"/>
+          <w:lang w:val="en-US"/>
+        </w:rPr>
+        <w:t>(</w:t>
+      </w:r>
+      <w:proofErr w:type="gramEnd"/>
+      <w:r>
+        <w:rPr>
+          <w:rFonts w:ascii="Times New Roman" w:hAnsi="Times New Roman" w:cs="Times New Roman"/>
+          <w:color w:val="000000" w:themeColor="text1"/>
+          <w:sz w:val="24"/>
+          <w:szCs w:val="24"/>
+          <w:lang w:val="en-US"/>
+        </w:rPr>
+        <w:t>);</w:t>
+      </w:r>
+    </w:p>
+    <w:p>
+      <w:pPr>
+        <w:autoSpaceDE w:val="0"/>
+        <w:autoSpaceDN w:val="0"/>
+        <w:adjustRightInd w:val="0"/>
+        <w:spacing w:after="0" w:line="240" w:lineRule="auto"/>
+        <w:rPr>
+          <w:rFonts w:ascii="Times New Roman" w:hAnsi="Times New Roman" w:cs="Times New Roman"/>
+          <w:color w:val="000000" w:themeColor="text1"/>
+          <w:sz w:val="24"/>
+          <w:szCs w:val="24"/>
+          <w:lang w:val="en-US"/>
+        </w:rPr>
+      </w:pPr>
+    </w:p>
+    <w:p>
+      <w:pPr>
+        <w:autoSpaceDE w:val="0"/>
+        <w:autoSpaceDN w:val="0"/>
+        <w:adjustRightInd w:val="0"/>
+        <w:spacing w:after="0" w:line="240" w:lineRule="auto"/>
+        <w:rPr>
+          <w:rFonts w:ascii="Times New Roman" w:hAnsi="Times New Roman" w:cs="Times New Roman"/>
+          <w:color w:val="000000" w:themeColor="text1"/>
+          <w:sz w:val="24"/>
+          <w:szCs w:val="24"/>
+          <w:lang w:val="en-US"/>
+        </w:rPr>
+      </w:pPr>
+      <w:r>
+        <w:rPr>
+          <w:rFonts w:ascii="Times New Roman" w:hAnsi="Times New Roman" w:cs="Times New Roman"/>
+          <w:color w:val="000000" w:themeColor="text1"/>
+          <w:sz w:val="24"/>
+          <w:szCs w:val="24"/>
+          <w:lang w:val="en-US"/>
+        </w:rPr>
+        <w:t xml:space="preserve">        </w:t>
+      </w:r>
+      <w:proofErr w:type="spellStart"/>
+      <w:r>
+        <w:rPr>
+          <w:rFonts w:ascii="Times New Roman" w:hAnsi="Times New Roman" w:cs="Times New Roman"/>
+          <w:color w:val="000000" w:themeColor="text1"/>
+          <w:sz w:val="24"/>
+          <w:szCs w:val="24"/>
+          <w:lang w:val="en-US"/>
+        </w:rPr>
+        <w:t>Console.WriteLine</w:t>
+      </w:r>
+      <w:proofErr w:type="spellEnd"/>
+      <w:r>
+        <w:rPr>
+          <w:rFonts w:ascii="Times New Roman" w:hAnsi="Times New Roman" w:cs="Times New Roman"/>
+          <w:color w:val="000000" w:themeColor="text1"/>
+          <w:sz w:val="24"/>
+          <w:szCs w:val="24"/>
+          <w:lang w:val="en-US"/>
+        </w:rPr>
+        <w:t xml:space="preserve">("Task result: " + </w:t>
+      </w:r>
+      <w:proofErr w:type="spellStart"/>
+      <w:proofErr w:type="gramStart"/>
+      <w:r>
+        <w:rPr>
+          <w:rFonts w:ascii="Times New Roman" w:hAnsi="Times New Roman" w:cs="Times New Roman"/>
+          <w:color w:val="000000" w:themeColor="text1"/>
+          <w:sz w:val="24"/>
+          <w:szCs w:val="24"/>
+          <w:lang w:val="en-US"/>
+        </w:rPr>
+        <w:t>solveTask</w:t>
+      </w:r>
+      <w:proofErr w:type="spellEnd"/>
+      <w:r>
+        <w:rPr>
+          <w:rFonts w:ascii="Times New Roman" w:hAnsi="Times New Roman" w:cs="Times New Roman"/>
+          <w:color w:val="000000" w:themeColor="text1"/>
+          <w:sz w:val="24"/>
+          <w:szCs w:val="24"/>
+          <w:lang w:val="en-US"/>
+        </w:rPr>
+        <w:t>(</w:t>
+      </w:r>
+      <w:proofErr w:type="gramEnd"/>
+      <w:r>
+        <w:rPr>
+          <w:rFonts w:ascii="Times New Roman" w:hAnsi="Times New Roman" w:cs="Times New Roman"/>
+          <w:color w:val="000000" w:themeColor="text1"/>
+          <w:sz w:val="24"/>
+          <w:szCs w:val="24"/>
+          <w:lang w:val="en-US"/>
+        </w:rPr>
+        <w:t>a, b, c));</w:t>
+      </w:r>
+    </w:p>
+    <w:p>
+      <w:pPr>
+        <w:autoSpaceDE w:val="0"/>
+        <w:autoSpaceDN w:val="0"/>
+        <w:adjustRightInd w:val="0"/>
+        <w:spacing w:after="0" w:line="240" w:lineRule="auto"/>
+        <w:rPr>
+          <w:rFonts w:ascii="Times New Roman" w:hAnsi="Times New Roman" w:cs="Times New Roman"/>
+          <w:color w:val="000000" w:themeColor="text1"/>
+          <w:sz w:val="24"/>
+          <w:szCs w:val="24"/>
+          <w:lang w:val="en-US"/>
+        </w:rPr>
+      </w:pPr>
+      <w:r>
+        <w:rPr>
+          <w:rFonts w:ascii="Times New Roman" w:hAnsi="Times New Roman" w:cs="Times New Roman"/>
+          <w:color w:val="000000" w:themeColor="text1"/>
+          <w:sz w:val="24"/>
+          <w:szCs w:val="24"/>
+          <w:lang w:val="en-US"/>
+        </w:rPr>
+        <w:t xml:space="preserve">    }</w:t>
+      </w:r>
+    </w:p>
+    <w:p>
+      <w:pPr>
+        <w:autoSpaceDE w:val="0"/>
+        <w:autoSpaceDN w:val="0"/>
+        <w:adjustRightInd w:val="0"/>
+        <w:spacing w:after="0" w:line="240" w:lineRule="auto"/>
+        <w:rPr>
+          <w:rFonts w:ascii="Times New Roman" w:hAnsi="Times New Roman" w:cs="Times New Roman"/>
+          <w:color w:val="000000" w:themeColor="text1"/>
+          <w:sz w:val="24"/>
+          <w:szCs w:val="24"/>
+          <w:lang w:val="en-US"/>
+        </w:rPr>
+      </w:pPr>
+    </w:p>
+    <w:p>
+      <w:pPr>
+        <w:autoSpaceDE w:val="0"/>
+        <w:autoSpaceDN w:val="0"/>
+        <w:adjustRightInd w:val="0"/>
+        <w:spacing w:after="0" w:line="240" w:lineRule="auto"/>
+        <w:rPr>
+          <w:rFonts w:ascii="Times New Roman" w:hAnsi="Times New Roman" w:cs="Times New Roman"/>
+          <w:color w:val="000000" w:themeColor="text1"/>
+          <w:sz w:val="24"/>
+          <w:szCs w:val="24"/>
+          <w:lang w:val="en-US"/>
+        </w:rPr>
+      </w:pPr>
+      <w:r>
+        <w:rPr>
+          <w:rFonts w:ascii="Times New Roman" w:hAnsi="Times New Roman" w:cs="Times New Roman"/>
+          <w:color w:val="000000" w:themeColor="text1"/>
+          <w:sz w:val="24"/>
+          <w:szCs w:val="24"/>
+          <w:lang w:val="en-US"/>
+        </w:rPr>
+        <w:t xml:space="preserve">    // </w:t>
+      </w:r>
+      <w:r>
+        <w:rPr>
+          <w:rFonts w:ascii="Times New Roman" w:hAnsi="Times New Roman" w:cs="Times New Roman"/>
+          <w:color w:val="000000" w:themeColor="text1"/>
+          <w:sz w:val="24"/>
+          <w:szCs w:val="24"/>
+        </w:rPr>
+        <w:t>Шестой</w:t>
+      </w:r>
+      <w:r>
+        <w:rPr>
+          <w:rFonts w:ascii="Times New Roman" w:hAnsi="Times New Roman" w:cs="Times New Roman"/>
+          <w:color w:val="000000" w:themeColor="text1"/>
+          <w:sz w:val="24"/>
+          <w:szCs w:val="24"/>
+          <w:lang w:val="en-US"/>
+        </w:rPr>
+        <w:t xml:space="preserve"> </w:t>
+      </w:r>
+      <w:r>
+        <w:rPr>
+          <w:rFonts w:ascii="Times New Roman" w:hAnsi="Times New Roman" w:cs="Times New Roman"/>
+          <w:color w:val="000000" w:themeColor="text1"/>
+          <w:sz w:val="24"/>
+          <w:szCs w:val="24"/>
+        </w:rPr>
+        <w:t>вариант</w:t>
+      </w:r>
+    </w:p>
+    <w:p>
+      <w:pPr>
+        <w:autoSpaceDE w:val="0"/>
+        <w:autoSpaceDN w:val="0"/>
+        <w:adjustRightInd w:val="0"/>
+        <w:spacing w:after="0" w:line="240" w:lineRule="auto"/>
+        <w:rPr>
+          <w:rFonts w:ascii="Times New Roman" w:hAnsi="Times New Roman" w:cs="Times New Roman"/>
+          <w:color w:val="000000" w:themeColor="text1"/>
+          <w:sz w:val="24"/>
+          <w:szCs w:val="24"/>
+          <w:lang w:val="en-US"/>
+        </w:rPr>
+      </w:pPr>
+      <w:r>
+        <w:rPr>
+          <w:rFonts w:ascii="Times New Roman" w:hAnsi="Times New Roman" w:cs="Times New Roman"/>
+          <w:color w:val="000000" w:themeColor="text1"/>
+          <w:sz w:val="24"/>
+          <w:szCs w:val="24"/>
+          <w:lang w:val="en-US"/>
+        </w:rPr>
+        <w:t xml:space="preserve">    private static double </w:t>
+      </w:r>
+      <w:proofErr w:type="spellStart"/>
+      <w:proofErr w:type="gramStart"/>
+      <w:r>
+        <w:rPr>
+          <w:rFonts w:ascii="Times New Roman" w:hAnsi="Times New Roman" w:cs="Times New Roman"/>
+          <w:color w:val="000000" w:themeColor="text1"/>
+          <w:sz w:val="24"/>
+          <w:szCs w:val="24"/>
+          <w:lang w:val="en-US"/>
+        </w:rPr>
+        <w:t>solveTask</w:t>
+      </w:r>
+      <w:proofErr w:type="spellEnd"/>
+      <w:r>
+        <w:rPr>
+          <w:rFonts w:ascii="Times New Roman" w:hAnsi="Times New Roman" w:cs="Times New Roman"/>
+          <w:color w:val="000000" w:themeColor="text1"/>
+          <w:sz w:val="24"/>
+          <w:szCs w:val="24"/>
+          <w:lang w:val="en-US"/>
+        </w:rPr>
+        <w:t>(</w:t>
+      </w:r>
+      <w:proofErr w:type="gramEnd"/>
+      <w:r>
+        <w:rPr>
+          <w:rFonts w:ascii="Times New Roman" w:hAnsi="Times New Roman" w:cs="Times New Roman"/>
+          <w:color w:val="000000" w:themeColor="text1"/>
+          <w:sz w:val="24"/>
+          <w:szCs w:val="24"/>
+          <w:lang w:val="en-US"/>
+        </w:rPr>
+        <w:t>double a, double b, double c)</w:t>
+      </w:r>
+    </w:p>
+    <w:p>
+      <w:pPr>
+        <w:autoSpaceDE w:val="0"/>
+        <w:autoSpaceDN w:val="0"/>
+        <w:adjustRightInd w:val="0"/>
+        <w:spacing w:after="0" w:line="240" w:lineRule="auto"/>
+        <w:rPr>
+          <w:rFonts w:ascii="Times New Roman" w:hAnsi="Times New Roman" w:cs="Times New Roman"/>
+          <w:color w:val="000000" w:themeColor="text1"/>
+          <w:sz w:val="24"/>
+          <w:szCs w:val="24"/>
+          <w:lang w:val="en-US"/>
+        </w:rPr>
+      </w:pPr>
+      <w:r>
+        <w:rPr>
+          <w:rFonts w:ascii="Times New Roman" w:hAnsi="Times New Roman" w:cs="Times New Roman"/>
+          <w:color w:val="000000" w:themeColor="text1"/>
+          <w:sz w:val="24"/>
+          <w:szCs w:val="24"/>
+          <w:lang w:val="en-US"/>
+        </w:rPr>
+        <w:t xml:space="preserve">    {</w:t>
+      </w:r>
+    </w:p>
+    <w:p>
+      <w:pPr>
+        <w:autoSpaceDE w:val="0"/>
+        <w:autoSpaceDN w:val="0"/>
+        <w:adjustRightInd w:val="0"/>
+        <w:spacing w:after="0" w:line="240" w:lineRule="auto"/>
+        <w:rPr>
+          <w:rFonts w:ascii="Times New Roman" w:hAnsi="Times New Roman" w:cs="Times New Roman"/>
+          <w:color w:val="000000" w:themeColor="text1"/>
+          <w:sz w:val="24"/>
+          <w:szCs w:val="24"/>
+          <w:lang w:val="en-US"/>
+        </w:rPr>
+      </w:pPr>
+      <w:r>
+        <w:rPr>
+          <w:rFonts w:ascii="Times New Roman" w:hAnsi="Times New Roman" w:cs="Times New Roman"/>
+          <w:color w:val="000000" w:themeColor="text1"/>
+          <w:sz w:val="24"/>
+          <w:szCs w:val="24"/>
+          <w:lang w:val="en-US"/>
+        </w:rPr>
+        <w:t xml:space="preserve">        double </w:t>
+      </w:r>
+      <w:proofErr w:type="spellStart"/>
+      <w:r>
+        <w:rPr>
+          <w:rFonts w:ascii="Times New Roman" w:hAnsi="Times New Roman" w:cs="Times New Roman"/>
+          <w:color w:val="000000" w:themeColor="text1"/>
+          <w:sz w:val="24"/>
+          <w:szCs w:val="24"/>
+          <w:lang w:val="en-US"/>
+        </w:rPr>
+        <w:t>firstStep</w:t>
+      </w:r>
+      <w:proofErr w:type="spellEnd"/>
+      <w:r>
+        <w:rPr>
+          <w:rFonts w:ascii="Times New Roman" w:hAnsi="Times New Roman" w:cs="Times New Roman"/>
+          <w:color w:val="000000" w:themeColor="text1"/>
+          <w:sz w:val="24"/>
+          <w:szCs w:val="24"/>
+          <w:lang w:val="en-US"/>
+        </w:rPr>
+        <w:t xml:space="preserve"> = a - 2 * </w:t>
+      </w:r>
+      <w:proofErr w:type="spellStart"/>
+      <w:r>
+        <w:rPr>
+          <w:rFonts w:ascii="Times New Roman" w:hAnsi="Times New Roman" w:cs="Times New Roman"/>
+          <w:color w:val="000000" w:themeColor="text1"/>
+          <w:sz w:val="24"/>
+          <w:szCs w:val="24"/>
+          <w:lang w:val="en-US"/>
+        </w:rPr>
+        <w:t>Math.Pow</w:t>
+      </w:r>
+      <w:proofErr w:type="spellEnd"/>
+      <w:r>
+        <w:rPr>
+          <w:rFonts w:ascii="Times New Roman" w:hAnsi="Times New Roman" w:cs="Times New Roman"/>
+          <w:color w:val="000000" w:themeColor="text1"/>
+          <w:sz w:val="24"/>
+          <w:szCs w:val="24"/>
+          <w:lang w:val="en-US"/>
+        </w:rPr>
+        <w:t>(</w:t>
+      </w:r>
+      <w:proofErr w:type="spellStart"/>
+      <w:r>
+        <w:rPr>
+          <w:rFonts w:ascii="Times New Roman" w:hAnsi="Times New Roman" w:cs="Times New Roman"/>
+          <w:color w:val="000000" w:themeColor="text1"/>
+          <w:sz w:val="24"/>
+          <w:szCs w:val="24"/>
+          <w:lang w:val="en-US"/>
+        </w:rPr>
+        <w:t>Math.Sin</w:t>
+      </w:r>
+      <w:proofErr w:type="spellEnd"/>
+      <w:r>
+        <w:rPr>
+          <w:rFonts w:ascii="Times New Roman" w:hAnsi="Times New Roman" w:cs="Times New Roman"/>
+          <w:color w:val="000000" w:themeColor="text1"/>
+          <w:sz w:val="24"/>
+          <w:szCs w:val="24"/>
+          <w:lang w:val="en-US"/>
+        </w:rPr>
+        <w:t>(b), 3);</w:t>
+      </w:r>
+    </w:p>
+    <w:p>
+      <w:pPr>
+        <w:autoSpaceDE w:val="0"/>
+        <w:autoSpaceDN w:val="0"/>
+        <w:adjustRightInd w:val="0"/>
+        <w:spacing w:after="0" w:line="240" w:lineRule="auto"/>
+        <w:rPr>
+          <w:rFonts w:ascii="Times New Roman" w:hAnsi="Times New Roman" w:cs="Times New Roman"/>
+          <w:color w:val="000000" w:themeColor="text1"/>
+          <w:sz w:val="24"/>
+          <w:szCs w:val="24"/>
+          <w:lang w:val="en-US"/>
+        </w:rPr>
+      </w:pPr>
+      <w:r>
+        <w:rPr>
+          <w:rFonts w:ascii="Times New Roman" w:hAnsi="Times New Roman" w:cs="Times New Roman"/>
+          <w:color w:val="000000" w:themeColor="text1"/>
+          <w:sz w:val="24"/>
+          <w:szCs w:val="24"/>
+          <w:lang w:val="en-US"/>
+        </w:rPr>
+        <w:t xml:space="preserve">        double </w:t>
+      </w:r>
+      <w:proofErr w:type="spellStart"/>
+      <w:r>
+        <w:rPr>
+          <w:rFonts w:ascii="Times New Roman" w:hAnsi="Times New Roman" w:cs="Times New Roman"/>
+          <w:color w:val="000000" w:themeColor="text1"/>
+          <w:sz w:val="24"/>
+          <w:szCs w:val="24"/>
+          <w:lang w:val="en-US"/>
+        </w:rPr>
+        <w:t>secondStep</w:t>
+      </w:r>
+      <w:proofErr w:type="spellEnd"/>
+      <w:r>
+        <w:rPr>
+          <w:rFonts w:ascii="Times New Roman" w:hAnsi="Times New Roman" w:cs="Times New Roman"/>
+          <w:color w:val="000000" w:themeColor="text1"/>
+          <w:sz w:val="24"/>
+          <w:szCs w:val="24"/>
+          <w:lang w:val="en-US"/>
+        </w:rPr>
+        <w:t xml:space="preserve"> = a * (</w:t>
+      </w:r>
+      <w:proofErr w:type="spellStart"/>
+      <w:r>
+        <w:rPr>
+          <w:rFonts w:ascii="Times New Roman" w:hAnsi="Times New Roman" w:cs="Times New Roman"/>
+          <w:color w:val="000000" w:themeColor="text1"/>
+          <w:sz w:val="24"/>
+          <w:szCs w:val="24"/>
+          <w:lang w:val="en-US"/>
+        </w:rPr>
+        <w:t>Math.Tan</w:t>
+      </w:r>
+      <w:proofErr w:type="spellEnd"/>
+      <w:r>
+        <w:rPr>
+          <w:rFonts w:ascii="Times New Roman" w:hAnsi="Times New Roman" w:cs="Times New Roman"/>
+          <w:color w:val="000000" w:themeColor="text1"/>
+          <w:sz w:val="24"/>
+          <w:szCs w:val="24"/>
+          <w:lang w:val="en-US"/>
+        </w:rPr>
+        <w:t>(c) + b);</w:t>
+      </w:r>
+    </w:p>
+    <w:p>
+      <w:pPr>
+        <w:autoSpaceDE w:val="0"/>
+        <w:autoSpaceDN w:val="0"/>
+        <w:adjustRightInd w:val="0"/>
+        <w:spacing w:after="0" w:line="240" w:lineRule="auto"/>
+        <w:rPr>
+          <w:rFonts w:ascii="Times New Roman" w:hAnsi="Times New Roman" w:cs="Times New Roman"/>
+          <w:color w:val="000000" w:themeColor="text1"/>
+          <w:sz w:val="24"/>
+          <w:szCs w:val="24"/>
+          <w:lang w:val="en-US"/>
+        </w:rPr>
+      </w:pPr>
+      <w:r>
+        <w:rPr>
+          <w:rFonts w:ascii="Times New Roman" w:hAnsi="Times New Roman" w:cs="Times New Roman"/>
+          <w:color w:val="000000" w:themeColor="text1"/>
+          <w:sz w:val="24"/>
+          <w:szCs w:val="24"/>
+          <w:lang w:val="en-US"/>
+        </w:rPr>
+        <w:t xml:space="preserve">        return </w:t>
+      </w:r>
+      <w:proofErr w:type="spellStart"/>
+      <w:r>
+        <w:rPr>
+          <w:rFonts w:ascii="Times New Roman" w:hAnsi="Times New Roman" w:cs="Times New Roman"/>
+          <w:color w:val="000000" w:themeColor="text1"/>
+          <w:sz w:val="24"/>
+          <w:szCs w:val="24"/>
+          <w:lang w:val="en-US"/>
+        </w:rPr>
+        <w:t>firstStep</w:t>
+      </w:r>
+      <w:proofErr w:type="spellEnd"/>
+      <w:r>
+        <w:rPr>
+          <w:rFonts w:ascii="Times New Roman" w:hAnsi="Times New Roman" w:cs="Times New Roman"/>
+          <w:color w:val="000000" w:themeColor="text1"/>
+          <w:sz w:val="24"/>
+          <w:szCs w:val="24"/>
+          <w:lang w:val="en-US"/>
+        </w:rPr>
+        <w:t xml:space="preserve"> / </w:t>
+      </w:r>
+      <w:proofErr w:type="spellStart"/>
+      <w:r>
+        <w:rPr>
+          <w:rFonts w:ascii="Times New Roman" w:hAnsi="Times New Roman" w:cs="Times New Roman"/>
+          <w:color w:val="000000" w:themeColor="text1"/>
+          <w:sz w:val="24"/>
+          <w:szCs w:val="24"/>
+          <w:lang w:val="en-US"/>
+        </w:rPr>
+        <w:t>secondStep</w:t>
+      </w:r>
+      <w:proofErr w:type="spellEnd"/>
+      <w:r>
+        <w:rPr>
+          <w:rFonts w:ascii="Times New Roman" w:hAnsi="Times New Roman" w:cs="Times New Roman"/>
+          <w:color w:val="000000" w:themeColor="text1"/>
+          <w:sz w:val="24"/>
+          <w:szCs w:val="24"/>
+          <w:lang w:val="en-US"/>
+        </w:rPr>
+        <w:t>;</w:t>
+      </w:r>
+    </w:p>
+    <w:p>
+      <w:pPr>
+        <w:autoSpaceDE w:val="0"/>
+        <w:autoSpaceDN w:val="0"/>
+        <w:adjustRightInd w:val="0"/>
+        <w:spacing w:after="0" w:line="240" w:lineRule="auto"/>
+        <w:rPr>
+          <w:rFonts w:ascii="Times New Roman" w:hAnsi="Times New Roman" w:cs="Times New Roman"/>
+          <w:color w:val="000000" w:themeColor="text1"/>
+          <w:sz w:val="24"/>
+          <w:szCs w:val="24"/>
+          <w:lang w:val="en-US"/>
+        </w:rPr>
+      </w:pPr>
+      <w:r>
+        <w:rPr>
+          <w:rFonts w:ascii="Times New Roman" w:hAnsi="Times New Roman" w:cs="Times New Roman"/>
+          <w:color w:val="000000" w:themeColor="text1"/>
+          <w:sz w:val="24"/>
+          <w:szCs w:val="24"/>
+          <w:lang w:val="en-US"/>
+        </w:rPr>
+        <w:t xml:space="preserve">    }</w:t>
+      </w:r>
+    </w:p>
+    <w:p>
+      <w:pPr>
+        <w:autoSpaceDE w:val="0"/>
+        <w:autoSpaceDN w:val="0"/>
+        <w:adjustRightInd w:val="0"/>
+        <w:spacing w:after="0" w:line="240" w:lineRule="auto"/>
+        <w:rPr>
+          <w:rFonts w:ascii="Times New Roman" w:hAnsi="Times New Roman" w:cs="Times New Roman"/>
+          <w:color w:val="000000" w:themeColor="text1"/>
+          <w:sz w:val="24"/>
+          <w:szCs w:val="24"/>
+          <w:lang w:val="en-US"/>
+        </w:rPr>
+      </w:pPr>
+    </w:p>
+    <w:p>
+      <w:pPr>
+        <w:autoSpaceDE w:val="0"/>
+        <w:autoSpaceDN w:val="0"/>
+        <w:adjustRightInd w:val="0"/>
+        <w:spacing w:after="0" w:line="240" w:lineRule="auto"/>
+        <w:rPr>
+          <w:rFonts w:ascii="Times New Roman" w:hAnsi="Times New Roman" w:cs="Times New Roman"/>
+          <w:color w:val="000000" w:themeColor="text1"/>
+          <w:sz w:val="24"/>
+          <w:szCs w:val="24"/>
+          <w:lang w:val="en-US"/>
+        </w:rPr>
+      </w:pPr>
+      <w:r>
+        <w:rPr>
+          <w:rFonts w:ascii="Times New Roman" w:hAnsi="Times New Roman" w:cs="Times New Roman"/>
+          <w:color w:val="000000" w:themeColor="text1"/>
+          <w:sz w:val="24"/>
+          <w:szCs w:val="24"/>
+          <w:lang w:val="en-US"/>
+        </w:rPr>
+        <w:t xml:space="preserve">    private static double </w:t>
+      </w:r>
+      <w:proofErr w:type="spellStart"/>
+      <w:proofErr w:type="gramStart"/>
+      <w:r>
+        <w:rPr>
+          <w:rFonts w:ascii="Times New Roman" w:hAnsi="Times New Roman" w:cs="Times New Roman"/>
+          <w:color w:val="000000" w:themeColor="text1"/>
+          <w:sz w:val="24"/>
+          <w:szCs w:val="24"/>
+          <w:lang w:val="en-US"/>
+        </w:rPr>
+        <w:t>getVarFromInput</w:t>
+      </w:r>
+      <w:proofErr w:type="spellEnd"/>
+      <w:r>
+        <w:rPr>
+          <w:rFonts w:ascii="Times New Roman" w:hAnsi="Times New Roman" w:cs="Times New Roman"/>
+          <w:color w:val="000000" w:themeColor="text1"/>
+          <w:sz w:val="24"/>
+          <w:szCs w:val="24"/>
+          <w:lang w:val="en-US"/>
+        </w:rPr>
+        <w:t>(</w:t>
+      </w:r>
+      <w:proofErr w:type="gramEnd"/>
+      <w:r>
+        <w:rPr>
+          <w:rFonts w:ascii="Times New Roman" w:hAnsi="Times New Roman" w:cs="Times New Roman"/>
+          <w:color w:val="000000" w:themeColor="text1"/>
+          <w:sz w:val="24"/>
+          <w:szCs w:val="24"/>
+          <w:lang w:val="en-US"/>
+        </w:rPr>
+        <w:t>)</w:t>
+      </w:r>
+    </w:p>
+    <w:p>
+      <w:pPr>
+        <w:autoSpaceDE w:val="0"/>
+        <w:autoSpaceDN w:val="0"/>
+        <w:adjustRightInd w:val="0"/>
+        <w:spacing w:after="0" w:line="240" w:lineRule="auto"/>
+        <w:rPr>
+          <w:rFonts w:ascii="Times New Roman" w:hAnsi="Times New Roman" w:cs="Times New Roman"/>
+          <w:color w:val="000000" w:themeColor="text1"/>
+          <w:sz w:val="24"/>
+          <w:szCs w:val="24"/>
+          <w:lang w:val="en-US"/>
+        </w:rPr>
+      </w:pPr>
+      <w:r>
+        <w:rPr>
+          <w:rFonts w:ascii="Times New Roman" w:hAnsi="Times New Roman" w:cs="Times New Roman"/>
+          <w:color w:val="000000" w:themeColor="text1"/>
+          <w:sz w:val="24"/>
+          <w:szCs w:val="24"/>
+          <w:lang w:val="en-US"/>
+        </w:rPr>
+        <w:t xml:space="preserve">    {</w:t>
+      </w:r>
+    </w:p>
+    <w:p>
+      <w:pPr>
+        <w:autoSpaceDE w:val="0"/>
+        <w:autoSpaceDN w:val="0"/>
+        <w:adjustRightInd w:val="0"/>
+        <w:spacing w:after="0" w:line="240" w:lineRule="auto"/>
+        <w:rPr>
+          <w:rFonts w:ascii="Times New Roman" w:hAnsi="Times New Roman" w:cs="Times New Roman"/>
+          <w:color w:val="000000" w:themeColor="text1"/>
+          <w:sz w:val="24"/>
+          <w:szCs w:val="24"/>
+          <w:lang w:val="en-US"/>
+        </w:rPr>
+      </w:pPr>
+      <w:r>
+        <w:rPr>
+          <w:rFonts w:ascii="Times New Roman" w:hAnsi="Times New Roman" w:cs="Times New Roman"/>
+          <w:color w:val="000000" w:themeColor="text1"/>
+          <w:sz w:val="24"/>
+          <w:szCs w:val="24"/>
+          <w:lang w:val="en-US"/>
+        </w:rPr>
+        <w:t xml:space="preserve">        double a;</w:t>
+      </w:r>
+    </w:p>
+    <w:p>
+      <w:pPr>
+        <w:autoSpaceDE w:val="0"/>
+        <w:autoSpaceDN w:val="0"/>
+        <w:adjustRightInd w:val="0"/>
+        <w:spacing w:after="0" w:line="240" w:lineRule="auto"/>
+        <w:rPr>
+          <w:rFonts w:ascii="Times New Roman" w:hAnsi="Times New Roman" w:cs="Times New Roman"/>
+          <w:color w:val="000000" w:themeColor="text1"/>
+          <w:sz w:val="24"/>
+          <w:szCs w:val="24"/>
+          <w:lang w:val="en-US"/>
+        </w:rPr>
+      </w:pPr>
+      <w:r>
+        <w:rPr>
+          <w:rFonts w:ascii="Times New Roman" w:hAnsi="Times New Roman" w:cs="Times New Roman"/>
+          <w:color w:val="000000" w:themeColor="text1"/>
+          <w:sz w:val="24"/>
+          <w:szCs w:val="24"/>
+          <w:lang w:val="en-US"/>
+        </w:rPr>
+        <w:t xml:space="preserve">        if </w:t>
+      </w:r>
+      <w:proofErr w:type="gramStart"/>
+      <w:r>
+        <w:rPr>
+          <w:rFonts w:ascii="Times New Roman" w:hAnsi="Times New Roman" w:cs="Times New Roman"/>
+          <w:color w:val="000000" w:themeColor="text1"/>
+          <w:sz w:val="24"/>
+          <w:szCs w:val="24"/>
+          <w:lang w:val="en-US"/>
+        </w:rPr>
+        <w:t>(!</w:t>
+      </w:r>
+      <w:proofErr w:type="spellStart"/>
+      <w:r>
+        <w:rPr>
+          <w:rFonts w:ascii="Times New Roman" w:hAnsi="Times New Roman" w:cs="Times New Roman"/>
+          <w:color w:val="000000" w:themeColor="text1"/>
+          <w:sz w:val="24"/>
+          <w:szCs w:val="24"/>
+          <w:lang w:val="en-US"/>
+        </w:rPr>
+        <w:t>Double.TryParse</w:t>
+      </w:r>
+      <w:proofErr w:type="spellEnd"/>
+      <w:proofErr w:type="gramEnd"/>
+      <w:r>
+        <w:rPr>
+          <w:rFonts w:ascii="Times New Roman" w:hAnsi="Times New Roman" w:cs="Times New Roman"/>
+          <w:color w:val="000000" w:themeColor="text1"/>
+          <w:sz w:val="24"/>
+          <w:szCs w:val="24"/>
+          <w:lang w:val="en-US"/>
+        </w:rPr>
+        <w:t>(</w:t>
+      </w:r>
+      <w:proofErr w:type="spellStart"/>
+      <w:r>
+        <w:rPr>
+          <w:rFonts w:ascii="Times New Roman" w:hAnsi="Times New Roman" w:cs="Times New Roman"/>
+          <w:color w:val="000000" w:themeColor="text1"/>
+          <w:sz w:val="24"/>
+          <w:szCs w:val="24"/>
+          <w:lang w:val="en-US"/>
+        </w:rPr>
+        <w:t>Console.ReadLine</w:t>
+      </w:r>
+      <w:proofErr w:type="spellEnd"/>
+      <w:r>
+        <w:rPr>
+          <w:rFonts w:ascii="Times New Roman" w:hAnsi="Times New Roman" w:cs="Times New Roman"/>
+          <w:color w:val="000000" w:themeColor="text1"/>
+          <w:sz w:val="24"/>
+          <w:szCs w:val="24"/>
+          <w:lang w:val="en-US"/>
+        </w:rPr>
+        <w:t>(), out a))</w:t>
+      </w:r>
+    </w:p>
+    <w:p>
+      <w:pPr>
+        <w:autoSpaceDE w:val="0"/>
+        <w:autoSpaceDN w:val="0"/>
+        <w:adjustRightInd w:val="0"/>
+        <w:spacing w:after="0" w:line="240" w:lineRule="auto"/>
+        <w:rPr>
+          <w:rFonts w:ascii="Times New Roman" w:hAnsi="Times New Roman" w:cs="Times New Roman"/>
+          <w:color w:val="000000" w:themeColor="text1"/>
+          <w:sz w:val="24"/>
+          <w:szCs w:val="24"/>
+          <w:lang w:val="en-US"/>
+        </w:rPr>
+      </w:pPr>
+      <w:r>
+        <w:rPr>
+          <w:rFonts w:ascii="Times New Roman" w:hAnsi="Times New Roman" w:cs="Times New Roman"/>
+          <w:color w:val="000000" w:themeColor="text1"/>
+          <w:sz w:val="24"/>
+          <w:szCs w:val="24"/>
+          <w:lang w:val="en-US"/>
+        </w:rPr>
+        <w:t xml:space="preserve">        {</w:t>
+      </w:r>
+    </w:p>
+    <w:p>
+      <w:pPr>
+        <w:autoSpaceDE w:val="0"/>
+        <w:autoSpaceDN w:val="0"/>
+        <w:adjustRightInd w:val="0"/>
+        <w:spacing w:after="0" w:line="240" w:lineRule="auto"/>
+        <w:rPr>
+          <w:rFonts w:ascii="Times New Roman" w:hAnsi="Times New Roman" w:cs="Times New Roman"/>
+          <w:color w:val="000000" w:themeColor="text1"/>
+          <w:sz w:val="24"/>
+          <w:szCs w:val="24"/>
+          <w:lang w:val="en-US"/>
+        </w:rPr>
+      </w:pPr>
+      <w:r>
+        <w:rPr>
+          <w:rFonts w:ascii="Times New Roman" w:hAnsi="Times New Roman" w:cs="Times New Roman"/>
+          <w:color w:val="000000" w:themeColor="text1"/>
+          <w:sz w:val="24"/>
+          <w:szCs w:val="24"/>
+          <w:lang w:val="en-US"/>
+        </w:rPr>
+        <w:t xml:space="preserve">            </w:t>
+      </w:r>
+      <w:proofErr w:type="spellStart"/>
+      <w:r>
+        <w:rPr>
+          <w:rFonts w:ascii="Times New Roman" w:hAnsi="Times New Roman" w:cs="Times New Roman"/>
+          <w:color w:val="000000" w:themeColor="text1"/>
+          <w:sz w:val="24"/>
+          <w:szCs w:val="24"/>
+          <w:lang w:val="en-US"/>
+        </w:rPr>
+        <w:t>Console.WriteLine</w:t>
+      </w:r>
+      <w:proofErr w:type="spellEnd"/>
+      <w:r>
+        <w:rPr>
+          <w:rFonts w:ascii="Times New Roman" w:hAnsi="Times New Roman" w:cs="Times New Roman"/>
+          <w:color w:val="000000" w:themeColor="text1"/>
+          <w:sz w:val="24"/>
+          <w:szCs w:val="24"/>
+          <w:lang w:val="en-US"/>
+        </w:rPr>
+        <w:t>("Your variable is not double type");</w:t>
+      </w:r>
+    </w:p>
+    <w:p>
+      <w:pPr>
+        <w:autoSpaceDE w:val="0"/>
+        <w:autoSpaceDN w:val="0"/>
+        <w:adjustRightInd w:val="0"/>
+        <w:spacing w:after="0" w:line="240" w:lineRule="auto"/>
+        <w:rPr>
+          <w:rFonts w:ascii="Times New Roman" w:hAnsi="Times New Roman" w:cs="Times New Roman"/>
+          <w:color w:val="000000" w:themeColor="text1"/>
+          <w:sz w:val="24"/>
+          <w:szCs w:val="24"/>
+          <w:lang w:val="en-US"/>
+        </w:rPr>
+      </w:pPr>
+      <w:r>
+        <w:rPr>
+          <w:rFonts w:ascii="Times New Roman" w:hAnsi="Times New Roman" w:cs="Times New Roman"/>
+          <w:color w:val="000000" w:themeColor="text1"/>
+          <w:sz w:val="24"/>
+          <w:szCs w:val="24"/>
+          <w:lang w:val="en-US"/>
+        </w:rPr>
+        <w:t xml:space="preserve">            </w:t>
+      </w:r>
+      <w:proofErr w:type="spellStart"/>
+      <w:r>
+        <w:rPr>
+          <w:rFonts w:ascii="Times New Roman" w:hAnsi="Times New Roman" w:cs="Times New Roman"/>
+          <w:color w:val="000000" w:themeColor="text1"/>
+          <w:sz w:val="24"/>
+          <w:szCs w:val="24"/>
+          <w:lang w:val="en-US"/>
+        </w:rPr>
+        <w:t>Console.WriteLine</w:t>
+      </w:r>
+      <w:proofErr w:type="spellEnd"/>
+      <w:r>
+        <w:rPr>
+          <w:rFonts w:ascii="Times New Roman" w:hAnsi="Times New Roman" w:cs="Times New Roman"/>
+          <w:color w:val="000000" w:themeColor="text1"/>
+          <w:sz w:val="24"/>
+          <w:szCs w:val="24"/>
+          <w:lang w:val="en-US"/>
+        </w:rPr>
+        <w:t>("</w:t>
+      </w:r>
+      <w:proofErr w:type="spellStart"/>
+      <w:r>
+        <w:rPr>
+          <w:rFonts w:ascii="Times New Roman" w:hAnsi="Times New Roman" w:cs="Times New Roman"/>
+          <w:color w:val="000000" w:themeColor="text1"/>
+          <w:sz w:val="24"/>
+          <w:szCs w:val="24"/>
+          <w:lang w:val="en-US"/>
+        </w:rPr>
+        <w:t>Programm</w:t>
+      </w:r>
+      <w:proofErr w:type="spellEnd"/>
+      <w:r>
+        <w:rPr>
+          <w:rFonts w:ascii="Times New Roman" w:hAnsi="Times New Roman" w:cs="Times New Roman"/>
+          <w:color w:val="000000" w:themeColor="text1"/>
+          <w:sz w:val="24"/>
+          <w:szCs w:val="24"/>
+          <w:lang w:val="en-US"/>
+        </w:rPr>
+        <w:t xml:space="preserve"> ended.");</w:t>
+      </w:r>
+    </w:p>
+    <w:p>
+      <w:pPr>
+        <w:autoSpaceDE w:val="0"/>
+        <w:autoSpaceDN w:val="0"/>
+        <w:adjustRightInd w:val="0"/>
+        <w:spacing w:after="0" w:line="240" w:lineRule="auto"/>
+        <w:rPr>
+          <w:rFonts w:ascii="Times New Roman" w:hAnsi="Times New Roman" w:cs="Times New Roman"/>
+          <w:color w:val="000000" w:themeColor="text1"/>
+          <w:sz w:val="24"/>
+          <w:szCs w:val="24"/>
+          <w:lang w:val="en-US"/>
+        </w:rPr>
+      </w:pPr>
+      <w:r>
+        <w:rPr>
+          <w:rFonts w:ascii="Times New Roman" w:hAnsi="Times New Roman" w:cs="Times New Roman"/>
+          <w:color w:val="000000" w:themeColor="text1"/>
+          <w:sz w:val="24"/>
+          <w:szCs w:val="24"/>
+          <w:lang w:val="en-US"/>
+        </w:rPr>
+        <w:t xml:space="preserve">            </w:t>
+      </w:r>
+      <w:proofErr w:type="spellStart"/>
+      <w:r>
+        <w:rPr>
+          <w:rFonts w:ascii="Times New Roman" w:hAnsi="Times New Roman" w:cs="Times New Roman"/>
+          <w:color w:val="000000" w:themeColor="text1"/>
+          <w:sz w:val="24"/>
+          <w:szCs w:val="24"/>
+          <w:lang w:val="en-US"/>
+        </w:rPr>
+        <w:t>Console.ReadLine</w:t>
+      </w:r>
+      <w:proofErr w:type="spellEnd"/>
+      <w:r>
+        <w:rPr>
+          <w:rFonts w:ascii="Times New Roman" w:hAnsi="Times New Roman" w:cs="Times New Roman"/>
+          <w:color w:val="000000" w:themeColor="text1"/>
+          <w:sz w:val="24"/>
+          <w:szCs w:val="24"/>
+          <w:lang w:val="en-US"/>
+        </w:rPr>
+        <w:t>();</w:t>
+      </w:r>
+    </w:p>
+    <w:p>
+      <w:pPr>
+        <w:autoSpaceDE w:val="0"/>
+        <w:autoSpaceDN w:val="0"/>
+        <w:adjustRightInd w:val="0"/>
+        <w:spacing w:after="0" w:line="240" w:lineRule="auto"/>
+        <w:rPr>
+          <w:rFonts w:ascii="Times New Roman" w:hAnsi="Times New Roman" w:cs="Times New Roman"/>
+          <w:color w:val="000000" w:themeColor="text1"/>
+          <w:sz w:val="24"/>
+          <w:szCs w:val="24"/>
+        </w:rPr>
+      </w:pPr>
+      <w:r>
+        <w:rPr>
+          <w:rFonts w:ascii="Times New Roman" w:hAnsi="Times New Roman" w:cs="Times New Roman"/>
+          <w:color w:val="000000" w:themeColor="text1"/>
+          <w:sz w:val="24"/>
+          <w:szCs w:val="24"/>
+          <w:lang w:val="en-US"/>
+        </w:rPr>
+        <w:t xml:space="preserve">            </w:t>
+      </w:r>
+      <w:proofErr w:type="spellStart"/>
+      <w:r>
+        <w:rPr>
+          <w:rFonts w:ascii="Times New Roman" w:hAnsi="Times New Roman" w:cs="Times New Roman"/>
+          <w:color w:val="000000" w:themeColor="text1"/>
+          <w:sz w:val="24"/>
+          <w:szCs w:val="24"/>
+        </w:rPr>
+        <w:t>Environment.Exit</w:t>
+      </w:r>
+      <w:proofErr w:type="spellEnd"/>
+      <w:r>
+        <w:rPr>
+          <w:rFonts w:ascii="Times New Roman" w:hAnsi="Times New Roman" w:cs="Times New Roman"/>
+          <w:color w:val="000000" w:themeColor="text1"/>
+          <w:sz w:val="24"/>
+          <w:szCs w:val="24"/>
+        </w:rPr>
+        <w:t>(0);</w:t>
+      </w:r>
+    </w:p>
+    <w:p>
+      <w:pPr>
+        <w:autoSpaceDE w:val="0"/>
+        <w:autoSpaceDN w:val="0"/>
+        <w:adjustRightInd w:val="0"/>
+        <w:spacing w:after="0" w:line="240" w:lineRule="auto"/>
+        <w:rPr>
+          <w:rFonts w:ascii="Times New Roman" w:hAnsi="Times New Roman" w:cs="Times New Roman"/>
+          <w:color w:val="000000" w:themeColor="text1"/>
+          <w:sz w:val="24"/>
+          <w:szCs w:val="24"/>
+        </w:rPr>
+      </w:pPr>
+      <w:r>
+        <w:rPr>
+          <w:rFonts w:ascii="Times New Roman" w:hAnsi="Times New Roman" w:cs="Times New Roman"/>
+          <w:color w:val="000000" w:themeColor="text1"/>
+          <w:sz w:val="24"/>
+          <w:szCs w:val="24"/>
+        </w:rPr>
+        <w:t xml:space="preserve">        }</w:t>
+      </w:r>
+    </w:p>
+    <w:p>
+      <w:pPr>
+        <w:autoSpaceDE w:val="0"/>
+        <w:autoSpaceDN w:val="0"/>
+        <w:adjustRightInd w:val="0"/>
+        <w:spacing w:after="0" w:line="240" w:lineRule="auto"/>
+        <w:rPr>
+          <w:rFonts w:ascii="Times New Roman" w:hAnsi="Times New Roman" w:cs="Times New Roman"/>
+          <w:color w:val="000000" w:themeColor="text1"/>
+          <w:sz w:val="24"/>
+          <w:szCs w:val="24"/>
+        </w:rPr>
+      </w:pPr>
+    </w:p>
+    <w:p>
+      <w:pPr>
+        <w:autoSpaceDE w:val="0"/>
+        <w:autoSpaceDN w:val="0"/>
+        <w:adjustRightInd w:val="0"/>
+        <w:spacing w:after="0" w:line="240" w:lineRule="auto"/>
+        <w:rPr>
+          <w:rFonts w:ascii="Times New Roman" w:hAnsi="Times New Roman" w:cs="Times New Roman"/>
+          <w:color w:val="000000" w:themeColor="text1"/>
+          <w:sz w:val="24"/>
+          <w:szCs w:val="24"/>
+        </w:rPr>
+      </w:pPr>
+      <w:r>
+        <w:rPr>
+          <w:rFonts w:ascii="Times New Roman" w:hAnsi="Times New Roman" w:cs="Times New Roman"/>
+          <w:color w:val="000000" w:themeColor="text1"/>
+          <w:sz w:val="24"/>
+          <w:szCs w:val="24"/>
+        </w:rPr>
+        <w:t xml:space="preserve">        </w:t>
+      </w:r>
+      <w:proofErr w:type="spellStart"/>
+      <w:r>
+        <w:rPr>
+          <w:rFonts w:ascii="Times New Roman" w:hAnsi="Times New Roman" w:cs="Times New Roman"/>
+          <w:color w:val="000000" w:themeColor="text1"/>
+          <w:sz w:val="24"/>
+          <w:szCs w:val="24"/>
+        </w:rPr>
+        <w:t>return</w:t>
+      </w:r>
+      <w:proofErr w:type="spellEnd"/>
+      <w:r>
+        <w:rPr>
+          <w:rFonts w:ascii="Times New Roman" w:hAnsi="Times New Roman" w:cs="Times New Roman"/>
+          <w:color w:val="000000" w:themeColor="text1"/>
+          <w:sz w:val="24"/>
+          <w:szCs w:val="24"/>
+        </w:rPr>
+        <w:t xml:space="preserve"> a;</w:t>
+      </w:r>
+    </w:p>
+    <w:p>
+      <w:pPr>
+        <w:autoSpaceDE w:val="0"/>
+        <w:autoSpaceDN w:val="0"/>
+        <w:adjustRightInd w:val="0"/>
+        <w:spacing w:after="0" w:line="240" w:lineRule="auto"/>
+        <w:rPr>
+          <w:rFonts w:ascii="Times New Roman" w:hAnsi="Times New Roman" w:cs="Times New Roman"/>
+          <w:color w:val="000000" w:themeColor="text1"/>
+          <w:sz w:val="24"/>
+          <w:szCs w:val="24"/>
+        </w:rPr>
+      </w:pPr>
+      <w:r>
+        <w:rPr>
+          <w:rFonts w:ascii="Times New Roman" w:hAnsi="Times New Roman" w:cs="Times New Roman"/>
+          <w:color w:val="000000" w:themeColor="text1"/>
+          <w:sz w:val="24"/>
+          <w:szCs w:val="24"/>
+        </w:rPr>
+        <w:t xml:space="preserve">    }</w:t>
+      </w:r>
+    </w:p>
+    <w:p>
+      <w:pPr>
+        <w:autoSpaceDE w:val="0"/>
+        <w:autoSpaceDN w:val="0"/>
+        <w:adjustRightInd w:val="0"/>
+        <w:spacing w:after="0" w:line="240" w:lineRule="auto"/>
+        <w:rPr>
+          <w:rFonts w:ascii="Times New Roman" w:hAnsi="Times New Roman" w:cs="Times New Roman"/>
+          <w:color w:val="000000" w:themeColor="text1"/>
+          <w:sz w:val="24"/>
+          <w:szCs w:val="24"/>
+        </w:rPr>
+      </w:pPr>
+      <w:r>
+        <w:rPr>
+          <w:rFonts w:ascii="Times New Roman" w:hAnsi="Times New Roman" w:cs="Times New Roman"/>
+          <w:color w:val="000000" w:themeColor="text1"/>
+          <w:sz w:val="24"/>
+          <w:szCs w:val="24"/>
+        </w:rPr>
+        <w:t>}</w:t>
+      </w:r>
+    </w:p>
+    <w:p>
+      <w:pPr>
+        <w:rPr>
+          <w:rFonts w:ascii="Times New Roman" w:eastAsiaTheme="minorEastAsia" w:hAnsi="Times New Roman"/>
+          <w:sz w:val="28"/>
+          <w:lang w:eastAsia="ja-JP"/>
+        </w:rPr>
+      </w:pPr>
+      <w:r>
+        <w:br w:type="page"/>
+      </w:r>
+    </w:p>
+    <w:p>
+      <w:pPr>
+        <w:pStyle w:val="a7"/>
+        <w:ind w:firstLine="0"/>
+        <w:jc w:val="center"/>
+      </w:pPr>
+      <w:bookmarkStart w:id="8" w:name="_Toc137574405"/>
+      <w:r>
+        <w:lastRenderedPageBreak/>
+        <w:t>Заключение</w:t>
+      </w:r>
+      <w:bookmarkEnd w:id="8"/>
+    </w:p>
+    <w:p>
+      <w:pPr>
+        <w:pStyle w:val="a4"/>
+      </w:pPr>
+      <w:r>
+        <w:t xml:space="preserve">В ходе выполнения лабораторной работы был изучен ряд новых возможностей языка программирования </w:t>
+      </w:r>
+      <w:r>
+        <w:rPr>
+          <w:lang w:val="en-US"/>
+        </w:rPr>
+        <w:t>C</w:t>
+      </w:r>
+      <w:r>
+        <w:t>#</w:t>
+      </w:r>
+      <w:r>
+        <w:t>, а также спроектирована блок схема</w:t>
+      </w:r>
+      <w:r>
+        <w:t>.</w:t>
+      </w:r>
     </w:p>
     <w:sectPr>
       <w:pgSz w:w="11906" w:h="16838"/>
@@ -894,6 +3624,196 @@
     </w:sectPr>
   </w:body>
 </w:document>
+</file>
+
+<file path=word/numbering.xml><?xml version="1.0" encoding="utf-8"?>
+<w:numbering xmlns:wpc="http://schemas.microsoft.com/office/word/2010/wordprocessingCanvas" xmlns:cx="http://schemas.microsoft.com/office/drawing/2014/chartex" xmlns:mc="http://schemas.openxmlformats.org/markup-compatibility/2006" xmlns:o="urn:schemas-microsoft-com:office:office" xmlns:r="http://schemas.openxmlformats.org/officeDocument/2006/relationships" xmlns:m="http://schemas.openxmlformats.org/officeDocument/2006/math" xmlns:v="urn:schemas-microsoft-com:vml" xmlns:wp14="http://schemas.microsoft.com/office/word/2010/wordprocessingDrawing" xmlns:wp="http://schemas.openxmlformats.org/drawingml/2006/wordprocessingDrawing" xmlns:w10="urn:schemas-microsoft-com:office:word" xmlns:w="http://schemas.openxmlformats.org/wordprocessingml/2006/main" xmlns:w14="http://schemas.microsoft.com/office/word/2010/wordml" xmlns:w15="http://schemas.microsoft.com/office/word/2012/wordml" xmlns:w16se="http://schemas.microsoft.com/office/word/2015/wordml/symex" xmlns:wpg="http://schemas.microsoft.com/office/word/2010/wordprocessingGroup" xmlns:wpi="http://schemas.microsoft.com/office/word/2010/wordprocessingInk" xmlns:wne="http://schemas.microsoft.com/office/word/2006/wordml" xmlns:wps="http://schemas.microsoft.com/office/word/2010/wordprocessingShape" mc:Ignorable="w14 w15 w16se wp14">
+  <w:abstractNum w:abstractNumId="0" w15:restartNumberingAfterBreak="0">
+    <w:nsid w:val="3CB6652E"/>
+    <w:multiLevelType w:val="hybridMultilevel"/>
+    <w:tmpl w:val="B64C0708"/>
+    <w:lvl w:ilvl="0" w:tplc="E6DE5D0E">
+      <w:start w:val="1"/>
+      <w:numFmt w:val="decimal"/>
+      <w:pStyle w:val="a"/>
+      <w:lvlText w:val="%1"/>
+      <w:lvlJc w:val="center"/>
+      <w:pPr>
+        <w:ind w:left="720" w:hanging="360"/>
+      </w:pPr>
+      <w:rPr>
+        <w:rFonts w:hint="default"/>
+      </w:rPr>
+    </w:lvl>
+    <w:lvl w:ilvl="1" w:tplc="04190019" w:tentative="1">
+      <w:start w:val="1"/>
+      <w:numFmt w:val="lowerLetter"/>
+      <w:lvlText w:val="%2."/>
+      <w:lvlJc w:val="left"/>
+      <w:pPr>
+        <w:ind w:left="1440" w:hanging="360"/>
+      </w:pPr>
+    </w:lvl>
+    <w:lvl w:ilvl="2" w:tplc="0419001B" w:tentative="1">
+      <w:start w:val="1"/>
+      <w:numFmt w:val="lowerRoman"/>
+      <w:lvlText w:val="%3."/>
+      <w:lvlJc w:val="right"/>
+      <w:pPr>
+        <w:ind w:left="2160" w:hanging="180"/>
+      </w:pPr>
+    </w:lvl>
+    <w:lvl w:ilvl="3" w:tplc="0419000F" w:tentative="1">
+      <w:start w:val="1"/>
+      <w:numFmt w:val="decimal"/>
+      <w:lvlText w:val="%4."/>
+      <w:lvlJc w:val="left"/>
+      <w:pPr>
+        <w:ind w:left="2880" w:hanging="360"/>
+      </w:pPr>
+    </w:lvl>
+    <w:lvl w:ilvl="4" w:tplc="04190019" w:tentative="1">
+      <w:start w:val="1"/>
+      <w:numFmt w:val="lowerLetter"/>
+      <w:lvlText w:val="%5."/>
+      <w:lvlJc w:val="left"/>
+      <w:pPr>
+        <w:ind w:left="3600" w:hanging="360"/>
+      </w:pPr>
+    </w:lvl>
+    <w:lvl w:ilvl="5" w:tplc="0419001B" w:tentative="1">
+      <w:start w:val="1"/>
+      <w:numFmt w:val="lowerRoman"/>
+      <w:lvlText w:val="%6."/>
+      <w:lvlJc w:val="right"/>
+      <w:pPr>
+        <w:ind w:left="4320" w:hanging="180"/>
+      </w:pPr>
+    </w:lvl>
+    <w:lvl w:ilvl="6" w:tplc="0419000F" w:tentative="1">
+      <w:start w:val="1"/>
+      <w:numFmt w:val="decimal"/>
+      <w:lvlText w:val="%7."/>
+      <w:lvlJc w:val="left"/>
+      <w:pPr>
+        <w:ind w:left="5040" w:hanging="360"/>
+      </w:pPr>
+    </w:lvl>
+    <w:lvl w:ilvl="7" w:tplc="04190019" w:tentative="1">
+      <w:start w:val="1"/>
+      <w:numFmt w:val="lowerLetter"/>
+      <w:lvlText w:val="%8."/>
+      <w:lvlJc w:val="left"/>
+      <w:pPr>
+        <w:ind w:left="5760" w:hanging="360"/>
+      </w:pPr>
+    </w:lvl>
+    <w:lvl w:ilvl="8" w:tplc="0419001B" w:tentative="1">
+      <w:start w:val="1"/>
+      <w:numFmt w:val="lowerRoman"/>
+      <w:lvlText w:val="%9."/>
+      <w:lvlJc w:val="right"/>
+      <w:pPr>
+        <w:ind w:left="6480" w:hanging="180"/>
+      </w:pPr>
+    </w:lvl>
+  </w:abstractNum>
+  <w:abstractNum w:abstractNumId="1" w15:restartNumberingAfterBreak="0">
+    <w:nsid w:val="6A5E545D"/>
+    <w:multiLevelType w:val="hybridMultilevel"/>
+    <w:tmpl w:val="53A8D30C"/>
+    <w:lvl w:ilvl="0" w:tplc="C8BC5AF8">
+      <w:start w:val="1"/>
+      <w:numFmt w:val="decimal"/>
+      <w:lvlText w:val="%1."/>
+      <w:lvlJc w:val="left"/>
+      <w:pPr>
+        <w:ind w:left="1069" w:hanging="360"/>
+      </w:pPr>
+      <w:rPr>
+        <w:rFonts w:hint="default"/>
+      </w:rPr>
+    </w:lvl>
+    <w:lvl w:ilvl="1" w:tplc="04190019" w:tentative="1">
+      <w:start w:val="1"/>
+      <w:numFmt w:val="lowerLetter"/>
+      <w:lvlText w:val="%2."/>
+      <w:lvlJc w:val="left"/>
+      <w:pPr>
+        <w:ind w:left="1789" w:hanging="360"/>
+      </w:pPr>
+    </w:lvl>
+    <w:lvl w:ilvl="2" w:tplc="0419001B" w:tentative="1">
+      <w:start w:val="1"/>
+      <w:numFmt w:val="lowerRoman"/>
+      <w:lvlText w:val="%3."/>
+      <w:lvlJc w:val="right"/>
+      <w:pPr>
+        <w:ind w:left="2509" w:hanging="180"/>
+      </w:pPr>
+    </w:lvl>
+    <w:lvl w:ilvl="3" w:tplc="0419000F" w:tentative="1">
+      <w:start w:val="1"/>
+      <w:numFmt w:val="decimal"/>
+      <w:lvlText w:val="%4."/>
+      <w:lvlJc w:val="left"/>
+      <w:pPr>
+        <w:ind w:left="3229" w:hanging="360"/>
+      </w:pPr>
+    </w:lvl>
+    <w:lvl w:ilvl="4" w:tplc="04190019" w:tentative="1">
+      <w:start w:val="1"/>
+      <w:numFmt w:val="lowerLetter"/>
+      <w:lvlText w:val="%5."/>
+      <w:lvlJc w:val="left"/>
+      <w:pPr>
+        <w:ind w:left="3949" w:hanging="360"/>
+      </w:pPr>
+    </w:lvl>
+    <w:lvl w:ilvl="5" w:tplc="0419001B" w:tentative="1">
+      <w:start w:val="1"/>
+      <w:numFmt w:val="lowerRoman"/>
+      <w:lvlText w:val="%6."/>
+      <w:lvlJc w:val="right"/>
+      <w:pPr>
+        <w:ind w:left="4669" w:hanging="180"/>
+      </w:pPr>
+    </w:lvl>
+    <w:lvl w:ilvl="6" w:tplc="0419000F" w:tentative="1">
+      <w:start w:val="1"/>
+      <w:numFmt w:val="decimal"/>
+      <w:lvlText w:val="%7."/>
+      <w:lvlJc w:val="left"/>
+      <w:pPr>
+        <w:ind w:left="5389" w:hanging="360"/>
+      </w:pPr>
+    </w:lvl>
+    <w:lvl w:ilvl="7" w:tplc="04190019" w:tentative="1">
+      <w:start w:val="1"/>
+      <w:numFmt w:val="lowerLetter"/>
+      <w:lvlText w:val="%8."/>
+      <w:lvlJc w:val="left"/>
+      <w:pPr>
+        <w:ind w:left="6109" w:hanging="360"/>
+      </w:pPr>
+    </w:lvl>
+    <w:lvl w:ilvl="8" w:tplc="0419001B" w:tentative="1">
+      <w:start w:val="1"/>
+      <w:numFmt w:val="lowerRoman"/>
+      <w:lvlText w:val="%9."/>
+      <w:lvlJc w:val="right"/>
+      <w:pPr>
+        <w:ind w:left="6829" w:hanging="180"/>
+      </w:pPr>
+    </w:lvl>
+  </w:abstractNum>
+  <w:num w:numId="1">
+    <w:abstractNumId w:val="0"/>
+  </w:num>
+  <w:num w:numId="2">
+    <w:abstractNumId w:val="1"/>
+  </w:num>
+</w:numbering>
 </file>
 
 <file path=word/styles.xml><?xml version="1.0" encoding="utf-8"?>
@@ -1286,17 +4206,84 @@
     <w:lsdException w:name="List Table 6 Colorful Accent 6" w:uiPriority="51"/>
     <w:lsdException w:name="List Table 7 Colorful Accent 6" w:uiPriority="52"/>
   </w:latentStyles>
-  <w:style w:type="paragraph" w:default="1" w:styleId="a">
+  <w:style w:type="paragraph" w:default="1" w:styleId="a0">
     <w:name w:val="Normal"/>
     <w:qFormat/>
   </w:style>
-  <w:style w:type="character" w:default="1" w:styleId="a0">
+  <w:style w:type="paragraph" w:styleId="1">
+    <w:name w:val="heading 1"/>
+    <w:basedOn w:val="a0"/>
+    <w:next w:val="a0"/>
+    <w:link w:val="10"/>
+    <w:uiPriority w:val="9"/>
+    <w:qFormat/>
+    <w:rsid w:val="00736C14"/>
+    <w:pPr>
+      <w:keepNext/>
+      <w:keepLines/>
+      <w:spacing w:before="240" w:after="0"/>
+      <w:outlineLvl w:val="0"/>
+    </w:pPr>
+    <w:rPr>
+      <w:rFonts w:asciiTheme="majorHAnsi" w:eastAsiaTheme="majorEastAsia" w:hAnsiTheme="majorHAnsi" w:cstheme="majorBidi"/>
+      <w:color w:val="2F5496" w:themeColor="accent1" w:themeShade="BF"/>
+      <w:sz w:val="32"/>
+      <w:szCs w:val="32"/>
+    </w:rPr>
+  </w:style>
+  <w:style w:type="paragraph" w:styleId="2">
+    <w:name w:val="heading 2"/>
+    <w:basedOn w:val="a0"/>
+    <w:next w:val="a0"/>
+    <w:link w:val="20"/>
+    <w:uiPriority w:val="9"/>
+    <w:semiHidden/>
+    <w:unhideWhenUsed/>
+    <w:qFormat/>
+    <w:rsid w:val="00736C14"/>
+    <w:pPr>
+      <w:keepNext/>
+      <w:keepLines/>
+      <w:spacing w:before="40" w:after="0"/>
+      <w:outlineLvl w:val="1"/>
+    </w:pPr>
+    <w:rPr>
+      <w:rFonts w:asciiTheme="majorHAnsi" w:eastAsiaTheme="majorEastAsia" w:hAnsiTheme="majorHAnsi" w:cstheme="majorBidi"/>
+      <w:color w:val="2F5496" w:themeColor="accent1" w:themeShade="BF"/>
+      <w:sz w:val="26"/>
+      <w:szCs w:val="26"/>
+    </w:rPr>
+  </w:style>
+  <w:style w:type="paragraph" w:styleId="3">
+    <w:name w:val="heading 3"/>
+    <w:basedOn w:val="a0"/>
+    <w:next w:val="a0"/>
+    <w:link w:val="30"/>
+    <w:uiPriority w:val="9"/>
+    <w:semiHidden/>
+    <w:unhideWhenUsed/>
+    <w:qFormat/>
+    <w:rsid w:val="00736C14"/>
+    <w:pPr>
+      <w:keepNext/>
+      <w:keepLines/>
+      <w:spacing w:before="40" w:after="0"/>
+      <w:outlineLvl w:val="2"/>
+    </w:pPr>
+    <w:rPr>
+      <w:rFonts w:asciiTheme="majorHAnsi" w:eastAsiaTheme="majorEastAsia" w:hAnsiTheme="majorHAnsi" w:cstheme="majorBidi"/>
+      <w:color w:val="1F3763" w:themeColor="accent1" w:themeShade="7F"/>
+      <w:sz w:val="24"/>
+      <w:szCs w:val="24"/>
+    </w:rPr>
+  </w:style>
+  <w:style w:type="character" w:default="1" w:styleId="a1">
     <w:name w:val="Default Paragraph Font"/>
     <w:uiPriority w:val="1"/>
     <w:semiHidden/>
     <w:unhideWhenUsed/>
   </w:style>
-  <w:style w:type="table" w:default="1" w:styleId="a1">
+  <w:style w:type="table" w:default="1" w:styleId="a2">
     <w:name w:val="Normal Table"/>
     <w:uiPriority w:val="99"/>
     <w:semiHidden/>
@@ -1311,16 +4298,16 @@
       </w:tblCellMar>
     </w:tblPr>
   </w:style>
-  <w:style w:type="numbering" w:default="1" w:styleId="a2">
+  <w:style w:type="numbering" w:default="1" w:styleId="a3">
     <w:name w:val="No List"/>
     <w:uiPriority w:val="99"/>
     <w:semiHidden/>
     <w:unhideWhenUsed/>
   </w:style>
-  <w:style w:type="paragraph" w:customStyle="1" w:styleId="a3">
+  <w:style w:type="paragraph" w:customStyle="1" w:styleId="a4">
     <w:name w:val="Свой основной"/>
-    <w:basedOn w:val="a"/>
-    <w:link w:val="a4"/>
+    <w:basedOn w:val="a0"/>
+    <w:link w:val="a5"/>
     <w:qFormat/>
     <w:rsid w:val="00F14C8D"/>
     <w:pPr>
@@ -1334,9 +4321,9 @@
       <w:lang w:eastAsia="ja-JP"/>
     </w:rPr>
   </w:style>
-  <w:style w:type="character" w:styleId="a5">
+  <w:style w:type="character" w:styleId="a">
     <w:name w:val="Hyperlink"/>
-    <w:basedOn w:val="a0"/>
+    <w:basedOn w:val="a1"/>
     <w:uiPriority w:val="99"/>
     <w:unhideWhenUsed/>
     <w:rsid w:val="00F14C8D"/>
@@ -1345,10 +4332,10 @@
       <w:u w:val="single"/>
     </w:rPr>
   </w:style>
-  <w:style w:type="character" w:customStyle="1" w:styleId="a4">
+  <w:style w:type="character" w:customStyle="1" w:styleId="a5">
     <w:name w:val="Свой основной Знак"/>
-    <w:basedOn w:val="a0"/>
-    <w:link w:val="a3"/>
+    <w:basedOn w:val="a1"/>
+    <w:link w:val="a4"/>
     <w:rsid w:val="00F14C8D"/>
     <w:rPr>
       <w:rFonts w:ascii="Times New Roman" w:eastAsiaTheme="minorEastAsia" w:hAnsi="Times New Roman"/>
@@ -1358,7 +4345,7 @@
   </w:style>
   <w:style w:type="character" w:styleId="a6">
     <w:name w:val="FollowedHyperlink"/>
-    <w:basedOn w:val="a0"/>
+    <w:basedOn w:val="a1"/>
     <w:uiPriority w:val="99"/>
     <w:semiHidden/>
     <w:unhideWhenUsed/>
@@ -1367,6 +4354,126 @@
       <w:color w:val="954F72" w:themeColor="followedHyperlink"/>
       <w:u w:val="single"/>
     </w:rPr>
+  </w:style>
+  <w:style w:type="paragraph" w:customStyle="1" w:styleId="a7">
+    <w:name w:val="Свой заголовок"/>
+    <w:basedOn w:val="a8"/>
+    <w:next w:val="a4"/>
+    <w:link w:val="a9"/>
+    <w:qFormat/>
+    <w:rsid w:val="008740D2"/>
+    <w:pPr>
+      <w:spacing w:line="360" w:lineRule="auto"/>
+      <w:ind w:firstLine="709"/>
+      <w:jc w:val="both"/>
+    </w:pPr>
+    <w:rPr>
+      <w:rFonts w:ascii="Times New Roman" w:hAnsi="Times New Roman"/>
+      <w:b/>
+      <w:sz w:val="28"/>
+    </w:rPr>
+  </w:style>
+  <w:style w:type="character" w:customStyle="1" w:styleId="10">
+    <w:name w:val="Заголовок 1 Знак"/>
+    <w:basedOn w:val="a1"/>
+    <w:link w:val="1"/>
+    <w:uiPriority w:val="9"/>
+    <w:rsid w:val="00736C14"/>
+    <w:rPr>
+      <w:rFonts w:asciiTheme="majorHAnsi" w:eastAsiaTheme="majorEastAsia" w:hAnsiTheme="majorHAnsi" w:cstheme="majorBidi"/>
+      <w:color w:val="2F5496" w:themeColor="accent1" w:themeShade="BF"/>
+      <w:sz w:val="32"/>
+      <w:szCs w:val="32"/>
+    </w:rPr>
+  </w:style>
+  <w:style w:type="character" w:customStyle="1" w:styleId="a9">
+    <w:name w:val="Свой заголовок Знак"/>
+    <w:basedOn w:val="a5"/>
+    <w:link w:val="a7"/>
+    <w:rsid w:val="008740D2"/>
+    <w:rPr>
+      <w:rFonts w:ascii="Times New Roman" w:eastAsiaTheme="majorEastAsia" w:hAnsi="Times New Roman" w:cstheme="majorBidi"/>
+      <w:b/>
+      <w:spacing w:val="-10"/>
+      <w:kern w:val="28"/>
+      <w:sz w:val="28"/>
+      <w:szCs w:val="56"/>
+      <w:lang w:eastAsia="ja-JP"/>
+    </w:rPr>
+  </w:style>
+  <w:style w:type="paragraph" w:styleId="a8">
+    <w:name w:val="Title"/>
+    <w:basedOn w:val="a0"/>
+    <w:next w:val="a0"/>
+    <w:link w:val="aa"/>
+    <w:uiPriority w:val="10"/>
+    <w:qFormat/>
+    <w:rsid w:val="00E04C95"/>
+    <w:pPr>
+      <w:spacing w:after="0" w:line="240" w:lineRule="auto"/>
+      <w:contextualSpacing/>
+    </w:pPr>
+    <w:rPr>
+      <w:rFonts w:asciiTheme="majorHAnsi" w:eastAsiaTheme="majorEastAsia" w:hAnsiTheme="majorHAnsi" w:cstheme="majorBidi"/>
+      <w:spacing w:val="-10"/>
+      <w:kern w:val="28"/>
+      <w:sz w:val="56"/>
+      <w:szCs w:val="56"/>
+    </w:rPr>
+  </w:style>
+  <w:style w:type="character" w:customStyle="1" w:styleId="aa">
+    <w:name w:val="Заголовок Знак"/>
+    <w:basedOn w:val="a1"/>
+    <w:link w:val="a8"/>
+    <w:uiPriority w:val="10"/>
+    <w:rsid w:val="00E04C95"/>
+    <w:rPr>
+      <w:rFonts w:asciiTheme="majorHAnsi" w:eastAsiaTheme="majorEastAsia" w:hAnsiTheme="majorHAnsi" w:cstheme="majorBidi"/>
+      <w:spacing w:val="-10"/>
+      <w:kern w:val="28"/>
+      <w:sz w:val="56"/>
+      <w:szCs w:val="56"/>
+    </w:rPr>
+  </w:style>
+  <w:style w:type="character" w:customStyle="1" w:styleId="20">
+    <w:name w:val="Заголовок 2 Знак"/>
+    <w:basedOn w:val="a1"/>
+    <w:link w:val="2"/>
+    <w:uiPriority w:val="9"/>
+    <w:semiHidden/>
+    <w:rsid w:val="00736C14"/>
+    <w:rPr>
+      <w:rFonts w:asciiTheme="majorHAnsi" w:eastAsiaTheme="majorEastAsia" w:hAnsiTheme="majorHAnsi" w:cstheme="majorBidi"/>
+      <w:color w:val="2F5496" w:themeColor="accent1" w:themeShade="BF"/>
+      <w:sz w:val="26"/>
+      <w:szCs w:val="26"/>
+    </w:rPr>
+  </w:style>
+  <w:style w:type="character" w:customStyle="1" w:styleId="30">
+    <w:name w:val="Заголовок 3 Знак"/>
+    <w:basedOn w:val="a1"/>
+    <w:link w:val="3"/>
+    <w:uiPriority w:val="9"/>
+    <w:semiHidden/>
+    <w:rsid w:val="00736C14"/>
+    <w:rPr>
+      <w:rFonts w:asciiTheme="majorHAnsi" w:eastAsiaTheme="majorEastAsia" w:hAnsiTheme="majorHAnsi" w:cstheme="majorBidi"/>
+      <w:color w:val="1F3763" w:themeColor="accent1" w:themeShade="7F"/>
+      <w:sz w:val="24"/>
+      <w:szCs w:val="24"/>
+    </w:rPr>
+  </w:style>
+  <w:style w:type="paragraph" w:styleId="11">
+    <w:name w:val="toc 1"/>
+    <w:basedOn w:val="a0"/>
+    <w:next w:val="a0"/>
+    <w:autoRedefine/>
+    <w:uiPriority w:val="39"/>
+    <w:unhideWhenUsed/>
+    <w:rsid w:val="00736C14"/>
+    <w:pPr>
+      <w:spacing w:after="100"/>
+    </w:pPr>
   </w:style>
 </w:styles>
 </file>
@@ -1667,15 +4774,6 @@
 </file>
 
 <file path=customXml/item1.xml><?xml version="1.0" encoding="utf-8"?>
-<?mso-contentType ?>
-<FormTemplates xmlns="http://schemas.microsoft.com/sharepoint/v3/contenttype/forms">
-  <Display>DocumentLibraryForm</Display>
-  <Edit>DocumentLibraryForm</Edit>
-  <New>DocumentLibraryForm</New>
-</FormTemplates>
-</file>
-
-<file path=customXml/item2.xml><?xml version="1.0" encoding="utf-8"?>
 <ct:contentTypeSchema xmlns:ct="http://schemas.microsoft.com/office/2006/metadata/contentType" xmlns:ma="http://schemas.microsoft.com/office/2006/metadata/properties/metaAttributes" ct:_="" ma:_="" ma:contentTypeName="Документ" ma:contentTypeID="0x0101006096BBC370779A4B8AB4A607029A77D9" ma:contentTypeVersion="8" ma:contentTypeDescription="Создание документа." ma:contentTypeScope="" ma:versionID="63fe5d6f0d90fa721b65042c572f8676">
   <xsd:schema xmlns:xsd="http://www.w3.org/2001/XMLSchema" xmlns:xs="http://www.w3.org/2001/XMLSchema" xmlns:p="http://schemas.microsoft.com/office/2006/metadata/properties" xmlns:ns2="e4e5be55-547e-49a7-a035-60279a2f3e1a" xmlns:ns3="b0b55132-789a-48c5-af8a-81fb08b938d8" targetNamespace="http://schemas.microsoft.com/office/2006/metadata/properties" ma:root="true" ma:fieldsID="61c75941e447878e79082526280844cf" ns2:_="" ns3:_="">
     <xsd:import namespace="e4e5be55-547e-49a7-a035-60279a2f3e1a"/>
@@ -1844,6 +4942,15 @@
 </ct:contentTypeSchema>
 </file>
 
+<file path=customXml/item2.xml><?xml version="1.0" encoding="utf-8"?>
+<?mso-contentType ?>
+<FormTemplates xmlns="http://schemas.microsoft.com/sharepoint/v3/contenttype/forms">
+  <Display>DocumentLibraryForm</Display>
+  <Edit>DocumentLibraryForm</Edit>
+  <New>DocumentLibraryForm</New>
+</FormTemplates>
+</file>
+
 <file path=customXml/item3.xml><?xml version="1.0" encoding="utf-8"?>
 <p:properties xmlns:p="http://schemas.microsoft.com/office/2006/metadata/properties" xmlns:xsi="http://www.w3.org/2001/XMLSchema-instance" xmlns:pc="http://schemas.microsoft.com/office/infopath/2007/PartnerControls">
   <documentManagement>
@@ -1860,14 +4967,6 @@
 </file>
 
 <file path=customXml/itemProps1.xml><?xml version="1.0" encoding="utf-8"?>
-<ds:datastoreItem xmlns:ds="http://schemas.openxmlformats.org/officeDocument/2006/customXml" ds:itemID="{796882C0-EB7A-498B-8C3B-CB5169AA8E70}">
-  <ds:schemaRefs>
-    <ds:schemaRef ds:uri="http://schemas.microsoft.com/sharepoint/v3/contenttype/forms"/>
-  </ds:schemaRefs>
-</ds:datastoreItem>
-</file>
-
-<file path=customXml/itemProps2.xml><?xml version="1.0" encoding="utf-8"?>
 <ds:datastoreItem xmlns:ds="http://schemas.openxmlformats.org/officeDocument/2006/customXml" ds:itemID="{E31C23B2-63E7-4CCC-929E-696831171DC5}">
   <ds:schemaRefs>
     <ds:schemaRef ds:uri="http://schemas.microsoft.com/office/2006/metadata/contentType"/>
@@ -1886,6 +4985,14 @@
 </ds:datastoreItem>
 </file>
 
+<file path=customXml/itemProps2.xml><?xml version="1.0" encoding="utf-8"?>
+<ds:datastoreItem xmlns:ds="http://schemas.openxmlformats.org/officeDocument/2006/customXml" ds:itemID="{796882C0-EB7A-498B-8C3B-CB5169AA8E70}">
+  <ds:schemaRefs>
+    <ds:schemaRef ds:uri="http://schemas.microsoft.com/sharepoint/v3/contenttype/forms"/>
+  </ds:schemaRefs>
+</ds:datastoreItem>
+</file>
+
 <file path=customXml/itemProps3.xml><?xml version="1.0" encoding="utf-8"?>
 <ds:datastoreItem xmlns:ds="http://schemas.openxmlformats.org/officeDocument/2006/customXml" ds:itemID="{C231EE34-2B11-4180-9F90-278098085E90}">
   <ds:schemaRefs>
@@ -1898,7 +5005,7 @@
 </file>
 
 <file path=customXml/itemProps4.xml><?xml version="1.0" encoding="utf-8"?>
-<ds:datastoreItem xmlns:ds="http://schemas.openxmlformats.org/officeDocument/2006/customXml" ds:itemID="{D1B9C282-DE73-4694-BB25-A547DCCD62EA}">
+<ds:datastoreItem xmlns:ds="http://schemas.openxmlformats.org/officeDocument/2006/customXml" ds:itemID="{D38D7789-B7E2-494B-8456-C885D1E98644}">
   <ds:schemaRefs>
     <ds:schemaRef ds:uri="http://schemas.openxmlformats.org/officeDocument/2006/bibliography"/>
   </ds:schemaRefs>

</xml_diff>